<commit_message>
changement du déplacement de l'avion
</commit_message>
<xml_diff>
--- a/Enoncé Final POOA - Jonathan SMITH et Pauline LOREA.docx
+++ b/Enoncé Final POOA - Jonathan SMITH et Pauline LOREA.docx
@@ -92,7 +92,7 @@
       </w:r>
       <w:r>
         <w:rPr>
-          <w:rFonts w:ascii="Calibri" w:eastAsia="Times New Roman" w:hAnsi="Calibri" w:cs="Times New Roman"/>
+          <w:rFonts w:eastAsia="Times New Roman" w:cs="Times New Roman"/>
           <w:noProof/>
           <w:color w:val="44546A"/>
           <w:sz w:val="96"/>
@@ -1222,6 +1222,9 @@
           <w:p>
             <w:pPr>
               <w:pStyle w:val="Titre2"/>
+              <w:rPr>
+                <w:lang w:val="en-US"/>
+              </w:rPr>
             </w:pPr>
             <w:r>
               <w:rPr>
@@ -1500,6 +1503,11 @@
     <w:p/>
     <w:sdt>
       <w:sdtPr>
+        <w:rPr>
+          <w:rFonts w:asciiTheme="minorHAnsi" w:eastAsiaTheme="minorHAnsi" w:hAnsiTheme="minorHAnsi" w:cstheme="minorBidi"/>
+          <w:color w:val="auto"/>
+          <w:sz w:val="24"/>
+        </w:rPr>
         <w:id w:val="745843121"/>
         <w:docPartObj>
           <w:docPartGallery w:val="Table of Contents"/>
@@ -1508,11 +1516,9 @@
       </w:sdtPr>
       <w:sdtEndPr>
         <w:rPr>
-          <w:rFonts w:asciiTheme="minorHAnsi" w:eastAsiaTheme="minorHAnsi" w:hAnsiTheme="minorHAnsi" w:cstheme="minorBidi"/>
+          <w:rFonts w:ascii="Calibri" w:hAnsi="Calibri"/>
           <w:b/>
           <w:bCs/>
-          <w:color w:val="auto"/>
-          <w:sz w:val="24"/>
         </w:rPr>
       </w:sdtEndPr>
       <w:sdtContent>
@@ -2257,7 +2263,7 @@
       </w:pPr>
       <w:r>
         <w:rPr>
-          <w:rFonts w:ascii="Calibri" w:eastAsia="Calibri" w:hAnsi="Calibri" w:cs="Calibri"/>
+          <w:rFonts w:eastAsia="Calibri" w:cs="Calibri"/>
           <w:color w:val="000000" w:themeColor="text1"/>
         </w:rPr>
         <w:t>Pour ce projet, nous avons décidé de nous inspirer de la série 5 provenant du cours de conception de base de données.</w:t>
@@ -2271,7 +2277,7 @@
       </w:pPr>
       <w:r>
         <w:rPr>
-          <w:rFonts w:ascii="Calibri" w:eastAsia="Calibri" w:hAnsi="Calibri" w:cs="Calibri"/>
+          <w:rFonts w:eastAsia="Calibri" w:cs="Calibri"/>
           <w:color w:val="000000" w:themeColor="text1"/>
         </w:rPr>
         <w:t>Le programme que nous vous proposons permettra à un aéroport de gérer les réservations de places sur des vols aériens.</w:t>
@@ -2285,7 +2291,7 @@
       </w:pPr>
       <w:r>
         <w:rPr>
-          <w:rFonts w:ascii="Calibri" w:eastAsia="Calibri" w:hAnsi="Calibri" w:cs="Calibri"/>
+          <w:rFonts w:eastAsia="Calibri" w:cs="Calibri"/>
           <w:color w:val="000000" w:themeColor="text1"/>
         </w:rPr>
         <w:t xml:space="preserve"> </w:t>
@@ -2299,7 +2305,7 @@
       </w:pPr>
       <w:r>
         <w:rPr>
-          <w:rFonts w:ascii="Calibri" w:eastAsia="Calibri" w:hAnsi="Calibri" w:cs="Calibri"/>
+          <w:rFonts w:eastAsia="Calibri" w:cs="Calibri"/>
           <w:color w:val="000000" w:themeColor="text1"/>
         </w:rPr>
         <w:t>Un vol est identifié par un numéro de vol. Il est caractérisé par un type d’appareil (Airbus, Boeing...), sa durée (prévue), la date et l’heure de départ. Les aéroports de départ et de destination sont mémorisés, ainsi que les (aéroports des) escales éventuelles. La durée prévue des escales est précisée.</w:t>
@@ -2313,7 +2319,7 @@
       </w:pPr>
       <w:r>
         <w:rPr>
-          <w:rFonts w:ascii="Calibri" w:eastAsia="Calibri" w:hAnsi="Calibri" w:cs="Calibri"/>
+          <w:rFonts w:eastAsia="Calibri" w:cs="Calibri"/>
           <w:color w:val="000000" w:themeColor="text1"/>
         </w:rPr>
         <w:t>On précise également si le vol propose des repas ou non et éventuellement une description de celui-ci</w:t>
@@ -2327,7 +2333,7 @@
       </w:pPr>
       <w:r>
         <w:rPr>
-          <w:rFonts w:ascii="Calibri" w:eastAsia="Calibri" w:hAnsi="Calibri" w:cs="Calibri"/>
+          <w:rFonts w:eastAsia="Calibri" w:cs="Calibri"/>
           <w:color w:val="000000" w:themeColor="text1"/>
         </w:rPr>
         <w:t xml:space="preserve"> </w:t>
@@ -2341,7 +2347,7 @@
       </w:pPr>
       <w:r>
         <w:rPr>
-          <w:rFonts w:ascii="Calibri" w:eastAsia="Calibri" w:hAnsi="Calibri" w:cs="Calibri"/>
+          <w:rFonts w:eastAsia="Calibri" w:cs="Calibri"/>
           <w:color w:val="000000" w:themeColor="text1"/>
         </w:rPr>
         <w:t>Un des objectifs de ce programme est de pouvoir informer les passagers sur les aéroports qu’ils fréquenteront (départ, destination et escales). A partir d’un code de 3 lettres différent pour chaque aéroport (par exemple, BRU pour Brussel Airport ou CRL pour Charleroi), il faut pouvoir retrouver le nom de l’aéroport correspondant, le pays et le nombre de terminaux. De plus, certains aéroports (régionaux) n’ont pas de services administratifs propres ; ils sont sous la responsabilité administrative d’un aéroport national. Tout aéroport régional est sous la responsabilité d’un (et un seul) aéroport national. Ce type d’information sera utile pour la gestion administrative de l’aéroport.</w:t>
@@ -2355,7 +2361,7 @@
       </w:pPr>
       <w:r>
         <w:rPr>
-          <w:rFonts w:ascii="Calibri" w:eastAsia="Calibri" w:hAnsi="Calibri" w:cs="Calibri"/>
+          <w:rFonts w:eastAsia="Calibri" w:cs="Calibri"/>
           <w:color w:val="000000" w:themeColor="text1"/>
         </w:rPr>
         <w:t xml:space="preserve"> </w:t>
@@ -2369,7 +2375,7 @@
       </w:pPr>
       <w:r>
         <w:rPr>
-          <w:rFonts w:ascii="Calibri" w:eastAsia="Calibri" w:hAnsi="Calibri" w:cs="Calibri"/>
+          <w:rFonts w:eastAsia="Calibri" w:cs="Calibri"/>
           <w:color w:val="000000" w:themeColor="text1"/>
         </w:rPr>
         <w:t>Un vol dispose d’un certain nombre de places qui peuvent être attribuées à des passagers. Une place a un numéro qui est unique au sein du vol (c’est-à-dire qu’il n’y a qu’une seule place numéro 12b au sein du même vol, mais la place numéro 12b existe sur plus d’un vol. Il y a plusieurs catégories de places, à savoir, charter, normal, business et première classe. Il est précisé également si la place est du coté hublot ou non.</w:t>
@@ -2383,7 +2389,7 @@
       </w:pPr>
       <w:r>
         <w:rPr>
-          <w:rFonts w:ascii="Calibri" w:eastAsia="Calibri" w:hAnsi="Calibri" w:cs="Calibri"/>
+          <w:rFonts w:eastAsia="Calibri" w:cs="Calibri"/>
           <w:color w:val="000000" w:themeColor="text1"/>
         </w:rPr>
         <w:t xml:space="preserve"> </w:t>
@@ -2397,7 +2403,7 @@
       </w:pPr>
       <w:r>
         <w:rPr>
-          <w:rFonts w:ascii="Calibri" w:eastAsia="Calibri" w:hAnsi="Calibri" w:cs="Calibri"/>
+          <w:rFonts w:eastAsia="Calibri" w:cs="Calibri"/>
           <w:color w:val="000000" w:themeColor="text1"/>
         </w:rPr>
         <w:t>Une place sur un vol ne peut être attribuée qu’à un et un seul passager. Un passager ne se verra attribuer qu’une seule place sur un même vol. Il peut cependant réserver des places sur plus d’un vol. Un passager sera caractérisé par un nom, un prénom, les initiales des prénoms suivants (au total, on ne garde des informations qu’au maximum sur trois prénoms, si du moins le passager en possède plus d’un), sa date de naissance et son sexe. La combinaison du nom, du prénom et de l’initiale du second prénom est identifiante. Par conséquent, l’initiale du second prénom de chaque passager doit être précisée (l’initiale du second prénom est remplacée par un caractère spécial pour les passagers qui ne possèdent qu’un seul prénom).</w:t>
@@ -2411,7 +2417,7 @@
       </w:pPr>
       <w:r>
         <w:rPr>
-          <w:rFonts w:ascii="Calibri" w:eastAsia="Calibri" w:hAnsi="Calibri" w:cs="Calibri"/>
+          <w:rFonts w:eastAsia="Calibri" w:cs="Calibri"/>
           <w:color w:val="000000" w:themeColor="text1"/>
         </w:rPr>
         <w:t xml:space="preserve"> </w:t>
@@ -2425,7 +2431,7 @@
       </w:pPr>
       <w:r>
         <w:rPr>
-          <w:rFonts w:ascii="Calibri" w:eastAsia="Calibri" w:hAnsi="Calibri" w:cs="Calibri"/>
+          <w:rFonts w:eastAsia="Calibri" w:cs="Calibri"/>
           <w:color w:val="000000" w:themeColor="text1"/>
         </w:rPr>
         <w:t>Les pilotes sont enregistrés dans la base de données. Un pilote a un nom, un numéro de licence et un nombre d’heures de vol. Tout pilote a un numéro de licence qui lui est propre.</w:t>
@@ -2441,20 +2447,20 @@
     <w:p>
       <w:pPr>
         <w:rPr>
-          <w:rFonts w:ascii="Calibri" w:eastAsia="Calibri" w:hAnsi="Calibri" w:cs="Calibri"/>
-          <w:color w:val="000000" w:themeColor="text1"/>
-        </w:rPr>
-      </w:pPr>
-    </w:p>
-    <w:p>
-      <w:pPr>
-        <w:rPr>
-          <w:color w:val="000000" w:themeColor="text1"/>
-        </w:rPr>
-      </w:pPr>
-      <w:r>
-        <w:rPr>
-          <w:rFonts w:ascii="Calibri" w:eastAsia="Calibri" w:hAnsi="Calibri" w:cs="Calibri"/>
+          <w:rFonts w:eastAsia="Calibri" w:cs="Calibri"/>
+          <w:color w:val="000000" w:themeColor="text1"/>
+        </w:rPr>
+      </w:pPr>
+    </w:p>
+    <w:p>
+      <w:pPr>
+        <w:rPr>
+          <w:color w:val="000000" w:themeColor="text1"/>
+        </w:rPr>
+      </w:pPr>
+      <w:r>
+        <w:rPr>
+          <w:rFonts w:eastAsia="Calibri" w:cs="Calibri"/>
           <w:color w:val="000000" w:themeColor="text1"/>
         </w:rPr>
         <w:t>Le programme s'ouvrira sur un menu qui permettra de :</w:t>
@@ -2468,7 +2474,7 @@
       </w:pPr>
       <w:r>
         <w:rPr>
-          <w:rFonts w:ascii="Calibri" w:eastAsia="Calibri" w:hAnsi="Calibri" w:cs="Calibri"/>
+          <w:rFonts w:eastAsia="Calibri" w:cs="Calibri"/>
           <w:color w:val="000000" w:themeColor="text1"/>
         </w:rPr>
         <w:t xml:space="preserve">- D'ajouter un nouveau vol à la base de données de la compagnie </w:t>
@@ -2482,7 +2488,7 @@
       </w:pPr>
       <w:r>
         <w:rPr>
-          <w:rFonts w:ascii="Calibri" w:eastAsia="Calibri" w:hAnsi="Calibri" w:cs="Calibri"/>
+          <w:rFonts w:eastAsia="Calibri" w:cs="Calibri"/>
           <w:color w:val="000000" w:themeColor="text1"/>
         </w:rPr>
         <w:t xml:space="preserve">- Modifier les informations d'un vol déjà existant </w:t>
@@ -2496,7 +2502,7 @@
       </w:pPr>
       <w:r>
         <w:rPr>
-          <w:rFonts w:ascii="Calibri" w:eastAsia="Calibri" w:hAnsi="Calibri" w:cs="Calibri"/>
+          <w:rFonts w:eastAsia="Calibri" w:cs="Calibri"/>
           <w:color w:val="000000" w:themeColor="text1"/>
         </w:rPr>
         <w:t xml:space="preserve">- Supprimer un ou plusieurs vol(s) </w:t>
@@ -2510,7 +2516,7 @@
       </w:pPr>
       <w:r>
         <w:rPr>
-          <w:rFonts w:ascii="Calibri" w:eastAsia="Calibri" w:hAnsi="Calibri" w:cs="Calibri"/>
+          <w:rFonts w:eastAsia="Calibri" w:cs="Calibri"/>
           <w:color w:val="000000" w:themeColor="text1"/>
         </w:rPr>
         <w:t xml:space="preserve">- Lister tous les vols </w:t>
@@ -2519,12 +2525,13 @@
     <w:p>
       <w:pPr>
         <w:rPr>
-          <w:color w:val="000000" w:themeColor="text1"/>
-        </w:rPr>
-      </w:pPr>
-      <w:r>
-        <w:rPr>
-          <w:rFonts w:ascii="Calibri" w:eastAsia="Calibri" w:hAnsi="Calibri" w:cs="Calibri"/>
+          <w:rFonts w:eastAsia="Calibri" w:cs="Calibri"/>
+          <w:color w:val="000000" w:themeColor="text1"/>
+        </w:rPr>
+      </w:pPr>
+      <w:r>
+        <w:rPr>
+          <w:rFonts w:eastAsia="Calibri" w:cs="Calibri"/>
           <w:color w:val="000000" w:themeColor="text1"/>
         </w:rPr>
         <w:t xml:space="preserve">- un bouton de recherche </w:t>
@@ -2536,9 +2543,16 @@
           <w:color w:val="000000" w:themeColor="text1"/>
         </w:rPr>
       </w:pPr>
-      <w:r>
-        <w:rPr>
-          <w:rFonts w:ascii="Calibri" w:eastAsia="Calibri" w:hAnsi="Calibri" w:cs="Calibri"/>
+    </w:p>
+    <w:p>
+      <w:pPr>
+        <w:rPr>
+          <w:color w:val="000000" w:themeColor="text1"/>
+        </w:rPr>
+      </w:pPr>
+      <w:r>
+        <w:rPr>
+          <w:rFonts w:eastAsia="Calibri" w:cs="Calibri"/>
           <w:color w:val="000000" w:themeColor="text1"/>
         </w:rPr>
         <w:t>- un formulaire de recherche consiste à :</w:t>
@@ -2553,7 +2567,7 @@
       </w:pPr>
       <w:r>
         <w:rPr>
-          <w:rFonts w:ascii="Calibri" w:eastAsia="Calibri" w:hAnsi="Calibri" w:cs="Calibri"/>
+          <w:rFonts w:eastAsia="Calibri" w:cs="Calibri"/>
           <w:color w:val="000000" w:themeColor="text1"/>
         </w:rPr>
         <w:t>- rechercher tous les vols à une certaine date (afficher aéroport de départ, arrivé + escale éventuelle + type d’appareil)</w:t>
@@ -2568,7 +2582,7 @@
       </w:pPr>
       <w:r>
         <w:rPr>
-          <w:rFonts w:ascii="Calibri" w:eastAsia="Calibri" w:hAnsi="Calibri" w:cs="Calibri"/>
+          <w:rFonts w:eastAsia="Calibri" w:cs="Calibri"/>
           <w:color w:val="000000" w:themeColor="text1"/>
         </w:rPr>
         <w:t>- rechercher/lister les passagers d’un vol (spécifier l’aéroport, l’éventuelle escale et les infos de la place de chaque passager)</w:t>
@@ -2583,21 +2597,21 @@
       </w:pPr>
       <w:r>
         <w:rPr>
-          <w:rFonts w:ascii="Calibri" w:eastAsia="Calibri" w:hAnsi="Calibri" w:cs="Calibri"/>
+          <w:rFonts w:eastAsia="Calibri" w:cs="Calibri"/>
           <w:color w:val="000000" w:themeColor="text1"/>
         </w:rPr>
         <w:t xml:space="preserve">- rechercher tous les vols d’un pilote ainsi que les aéroports de départ et d’arriver, </w:t>
       </w:r>
       <w:r>
         <w:rPr>
-          <w:rFonts w:ascii="Calibri" w:eastAsia="Calibri" w:hAnsi="Calibri" w:cs="Calibri"/>
+          <w:rFonts w:eastAsia="Calibri" w:cs="Calibri"/>
           <w:color w:val="000000" w:themeColor="text1"/>
         </w:rPr>
         <w:t>et le type d’</w:t>
       </w:r>
       <w:r>
         <w:rPr>
-          <w:rFonts w:ascii="Calibri" w:eastAsia="Calibri" w:hAnsi="Calibri" w:cs="Calibri"/>
+          <w:rFonts w:eastAsia="Calibri" w:cs="Calibri"/>
           <w:color w:val="000000" w:themeColor="text1"/>
         </w:rPr>
         <w:t xml:space="preserve">avion </w:t>
@@ -2607,7 +2621,7 @@
       <w:pPr>
         <w:ind w:left="720"/>
         <w:rPr>
-          <w:rFonts w:ascii="Calibri" w:eastAsia="Calibri" w:hAnsi="Calibri" w:cs="Calibri"/>
+          <w:rFonts w:eastAsia="Calibri" w:cs="Calibri"/>
           <w:color w:val="000000" w:themeColor="text1"/>
         </w:rPr>
       </w:pPr>
@@ -2621,7 +2635,7 @@
       </w:pPr>
       <w:r>
         <w:rPr>
-          <w:rFonts w:ascii="Calibri" w:eastAsia="Calibri" w:hAnsi="Calibri" w:cs="Calibri"/>
+          <w:rFonts w:eastAsia="Calibri" w:cs="Calibri"/>
           <w:color w:val="000000" w:themeColor="text1"/>
         </w:rPr>
         <w:t xml:space="preserve"> </w:t>
@@ -2657,13 +2671,13 @@
     <w:p>
       <w:pPr>
         <w:rPr>
-          <w:rFonts w:ascii="Calibri" w:eastAsia="Calibri" w:hAnsi="Calibri" w:cs="Calibri"/>
-          <w:color w:val="000000" w:themeColor="text1"/>
-        </w:rPr>
-      </w:pPr>
-      <w:r>
-        <w:rPr>
-          <w:rFonts w:ascii="Calibri" w:eastAsia="Calibri" w:hAnsi="Calibri" w:cs="Calibri"/>
+          <w:rFonts w:eastAsia="Calibri" w:cs="Calibri"/>
+          <w:color w:val="000000" w:themeColor="text1"/>
+        </w:rPr>
+      </w:pPr>
+      <w:r>
+        <w:rPr>
+          <w:rFonts w:eastAsia="Calibri" w:cs="Calibri"/>
           <w:color w:val="000000" w:themeColor="text1"/>
         </w:rPr>
         <w:t>Planification et optimisation des horaires de travail des pilotes sur les vols.</w:t>
@@ -2672,14 +2686,14 @@
     <w:p>
       <w:pPr>
         <w:rPr>
-          <w:rFonts w:ascii="Calibri" w:eastAsia="Calibri" w:hAnsi="Calibri" w:cs="Calibri"/>
+          <w:rFonts w:eastAsia="Calibri" w:cs="Calibri"/>
           <w:color w:val="000000" w:themeColor="text1"/>
           <w:u w:val="single"/>
         </w:rPr>
       </w:pPr>
       <w:r>
         <w:rPr>
-          <w:rFonts w:ascii="Calibri" w:eastAsia="Calibri" w:hAnsi="Calibri" w:cs="Calibri"/>
+          <w:rFonts w:eastAsia="Calibri" w:cs="Calibri"/>
           <w:color w:val="000000" w:themeColor="text1"/>
           <w:u w:val="single"/>
         </w:rPr>
@@ -2690,13 +2704,13 @@
       <w:pPr>
         <w:ind w:left="720"/>
         <w:rPr>
-          <w:rFonts w:ascii="Calibri" w:eastAsia="Calibri" w:hAnsi="Calibri" w:cs="Calibri"/>
-          <w:color w:val="000000" w:themeColor="text1"/>
-        </w:rPr>
-      </w:pPr>
-      <w:r>
-        <w:rPr>
-          <w:rFonts w:ascii="Calibri" w:eastAsia="Calibri" w:hAnsi="Calibri" w:cs="Calibri"/>
+          <w:rFonts w:eastAsia="Calibri" w:cs="Calibri"/>
+          <w:color w:val="000000" w:themeColor="text1"/>
+        </w:rPr>
+      </w:pPr>
+      <w:r>
+        <w:rPr>
+          <w:rFonts w:eastAsia="Calibri" w:cs="Calibri"/>
           <w:color w:val="000000" w:themeColor="text1"/>
         </w:rPr>
         <w:t>Vérifier si un pilote n'est pas inscrit sur un vol et un autre qui a lieu en même temps</w:t>
@@ -2710,7 +2724,7 @@
       </w:r>
       <w:r>
         <w:rPr>
-          <w:rFonts w:ascii="Calibri" w:eastAsia="Calibri" w:hAnsi="Calibri" w:cs="Calibri"/>
+          <w:rFonts w:eastAsia="Calibri" w:cs="Calibri"/>
           <w:color w:val="000000" w:themeColor="text1"/>
         </w:rPr>
         <w:t xml:space="preserve">mais aussi qu'un même pilote ne fasse pas trop d'heures de vols sur une journée (nous avons établi 5h max par jour). </w:t>
@@ -2719,13 +2733,13 @@
     <w:p>
       <w:pPr>
         <w:rPr>
-          <w:rFonts w:ascii="Calibri" w:eastAsia="Calibri" w:hAnsi="Calibri" w:cs="Calibri"/>
-          <w:color w:val="000000" w:themeColor="text1"/>
-        </w:rPr>
-      </w:pPr>
-      <w:r>
-        <w:rPr>
-          <w:rFonts w:ascii="Calibri" w:eastAsia="Calibri" w:hAnsi="Calibri" w:cs="Calibri"/>
+          <w:rFonts w:eastAsia="Calibri" w:cs="Calibri"/>
+          <w:color w:val="000000" w:themeColor="text1"/>
+        </w:rPr>
+      </w:pPr>
+      <w:r>
+        <w:rPr>
+          <w:rFonts w:eastAsia="Calibri" w:cs="Calibri"/>
           <w:color w:val="000000" w:themeColor="text1"/>
           <w:u w:val="single"/>
         </w:rPr>
@@ -2733,7 +2747,7 @@
       </w:r>
       <w:r>
         <w:rPr>
-          <w:rFonts w:ascii="Calibri" w:eastAsia="Calibri" w:hAnsi="Calibri" w:cs="Calibri"/>
+          <w:rFonts w:eastAsia="Calibri" w:cs="Calibri"/>
           <w:color w:val="000000" w:themeColor="text1"/>
         </w:rPr>
         <w:t xml:space="preserve"> :</w:t>
@@ -2743,13 +2757,13 @@
       <w:pPr>
         <w:ind w:firstLine="720"/>
         <w:rPr>
-          <w:rFonts w:ascii="Calibri" w:eastAsia="Calibri" w:hAnsi="Calibri" w:cs="Calibri"/>
-          <w:color w:val="000000" w:themeColor="text1"/>
-        </w:rPr>
-      </w:pPr>
-      <w:r>
-        <w:rPr>
-          <w:rFonts w:ascii="Calibri" w:eastAsia="Calibri" w:hAnsi="Calibri" w:cs="Calibri"/>
+          <w:rFonts w:eastAsia="Calibri" w:cs="Calibri"/>
+          <w:color w:val="000000" w:themeColor="text1"/>
+        </w:rPr>
+      </w:pPr>
+      <w:r>
+        <w:rPr>
+          <w:rFonts w:eastAsia="Calibri" w:cs="Calibri"/>
           <w:color w:val="000000" w:themeColor="text1"/>
         </w:rPr>
         <w:t xml:space="preserve">Faire en sorte que le programme propose pour un certain vol, en priorité le ou les </w:t>
@@ -2763,7 +2777,7 @@
       </w:r>
       <w:r>
         <w:rPr>
-          <w:rFonts w:ascii="Calibri" w:eastAsia="Calibri" w:hAnsi="Calibri" w:cs="Calibri"/>
+          <w:rFonts w:eastAsia="Calibri" w:cs="Calibri"/>
           <w:color w:val="000000" w:themeColor="text1"/>
         </w:rPr>
         <w:t xml:space="preserve">pilote(s) qui se trouvent déjà à l'aéroport de départ (toujours en tenant compte que </w:t>
@@ -2777,7 +2791,7 @@
       </w:r>
       <w:r>
         <w:rPr>
-          <w:rFonts w:ascii="Calibri" w:eastAsia="Calibri" w:hAnsi="Calibri" w:cs="Calibri"/>
+          <w:rFonts w:eastAsia="Calibri" w:cs="Calibri"/>
           <w:color w:val="000000" w:themeColor="text1"/>
         </w:rPr>
         <w:t>le vol ne fera pas dépasser le nombre d'heures de travail par pilote par jour).</w:t>
@@ -2787,13 +2801,13 @@
       <w:pPr>
         <w:ind w:firstLine="720"/>
         <w:rPr>
-          <w:rFonts w:ascii="Calibri" w:eastAsia="Calibri" w:hAnsi="Calibri" w:cs="Calibri"/>
-          <w:color w:val="000000" w:themeColor="text1"/>
-        </w:rPr>
-      </w:pPr>
-      <w:r>
-        <w:rPr>
-          <w:rFonts w:ascii="Calibri" w:eastAsia="Calibri" w:hAnsi="Calibri" w:cs="Calibri"/>
+          <w:rFonts w:eastAsia="Calibri" w:cs="Calibri"/>
+          <w:color w:val="000000" w:themeColor="text1"/>
+        </w:rPr>
+      </w:pPr>
+      <w:r>
+        <w:rPr>
+          <w:rFonts w:eastAsia="Calibri" w:cs="Calibri"/>
           <w:color w:val="000000" w:themeColor="text1"/>
         </w:rPr>
         <w:t xml:space="preserve">C'est le pilote qui sera déjà à l'aéroport de départ et qui aura le moins d'heures de </w:t>
@@ -2807,7 +2821,7 @@
       </w:r>
       <w:r>
         <w:rPr>
-          <w:rFonts w:ascii="Calibri" w:eastAsia="Calibri" w:hAnsi="Calibri" w:cs="Calibri"/>
+          <w:rFonts w:eastAsia="Calibri" w:cs="Calibri"/>
           <w:color w:val="000000" w:themeColor="text1"/>
         </w:rPr>
         <w:t>travail attribuées sur la journée qui a le plus de chance d'être mis en avant pour</w:t>
@@ -2821,7 +2835,7 @@
       </w:r>
       <w:r>
         <w:rPr>
-          <w:rFonts w:ascii="Calibri" w:eastAsia="Calibri" w:hAnsi="Calibri" w:cs="Calibri"/>
+          <w:rFonts w:eastAsia="Calibri" w:cs="Calibri"/>
           <w:color w:val="000000" w:themeColor="text1"/>
         </w:rPr>
         <w:t xml:space="preserve"> </w:t>
@@ -2835,7 +2849,7 @@
       </w:r>
       <w:r>
         <w:rPr>
-          <w:rFonts w:ascii="Calibri" w:eastAsia="Calibri" w:hAnsi="Calibri" w:cs="Calibri"/>
+          <w:rFonts w:eastAsia="Calibri" w:cs="Calibri"/>
           <w:color w:val="000000" w:themeColor="text1"/>
         </w:rPr>
         <w:t>effectuer le vol.</w:t>
@@ -2844,13 +2858,13 @@
     <w:p>
       <w:pPr>
         <w:rPr>
-          <w:rFonts w:ascii="Calibri" w:eastAsia="Calibri" w:hAnsi="Calibri" w:cs="Calibri"/>
-          <w:color w:val="000000" w:themeColor="text1"/>
-        </w:rPr>
-      </w:pPr>
-      <w:r>
-        <w:rPr>
-          <w:rFonts w:ascii="Calibri" w:eastAsia="Calibri" w:hAnsi="Calibri" w:cs="Calibri"/>
+          <w:rFonts w:eastAsia="Calibri" w:cs="Calibri"/>
+          <w:color w:val="000000" w:themeColor="text1"/>
+        </w:rPr>
+      </w:pPr>
+      <w:r>
+        <w:rPr>
+          <w:rFonts w:eastAsia="Calibri" w:cs="Calibri"/>
           <w:color w:val="000000" w:themeColor="text1"/>
         </w:rPr>
         <w:t xml:space="preserve"> </w:t>
@@ -2859,7 +2873,7 @@
     <w:p>
       <w:pPr>
         <w:rPr>
-          <w:rFonts w:ascii="Calibri" w:eastAsia="Calibri" w:hAnsi="Calibri" w:cs="Calibri"/>
+          <w:rFonts w:eastAsia="Calibri" w:cs="Calibri"/>
           <w:color w:val="000000" w:themeColor="text1"/>
         </w:rPr>
       </w:pPr>
@@ -2901,13 +2915,49 @@
         <w:rPr>
           <w:color w:val="000000" w:themeColor="text1"/>
         </w:rPr>
-        <w:t xml:space="preserve">Le thread supplémentaire permettra la synchronisation </w:t>
-      </w:r>
-      <w:r>
-        <w:rPr>
-          <w:color w:val="000000" w:themeColor="text1"/>
-        </w:rPr>
-        <w:t xml:space="preserve">de l’animation </w:t>
+        <w:t>Le thread supplémentaire permettra la synchronisation</w:t>
+      </w:r>
+      <w:r>
+        <w:rPr>
+          <w:color w:val="000000" w:themeColor="text1"/>
+        </w:rPr>
+        <w:t xml:space="preserve"> d</w:t>
+      </w:r>
+      <w:r>
+        <w:rPr>
+          <w:color w:val="000000" w:themeColor="text1"/>
+        </w:rPr>
+        <w:t>es</w:t>
+      </w:r>
+      <w:r>
+        <w:rPr>
+          <w:color w:val="000000" w:themeColor="text1"/>
+        </w:rPr>
+        <w:t xml:space="preserve"> cyle</w:t>
+      </w:r>
+      <w:r>
+        <w:rPr>
+          <w:color w:val="000000" w:themeColor="text1"/>
+        </w:rPr>
+        <w:t>s de mouvement</w:t>
+      </w:r>
+      <w:r>
+        <w:rPr>
+          <w:color w:val="000000" w:themeColor="text1"/>
+        </w:rPr>
+        <w:t xml:space="preserve"> </w:t>
+      </w:r>
+      <w:r>
+        <w:rPr>
+          <w:color w:val="000000" w:themeColor="text1"/>
+        </w:rPr>
+        <w:t>qui servent à</w:t>
+      </w:r>
+      <w:r>
+        <w:rPr>
+          <w:color w:val="000000" w:themeColor="text1"/>
+        </w:rPr>
+        <w:t xml:space="preserve"> l’animation </w:t>
       </w:r>
       <w:r>
         <w:rPr>
@@ -2926,19 +2976,31 @@
         <w:rPr>
           <w:color w:val="000000" w:themeColor="text1"/>
         </w:rPr>
-        <w:t xml:space="preserve">Une image PNG d’un avion défilera continuellement à travers la fenêtre de bienvenue afin de simuler le vol de celui-ci. </w:t>
-      </w:r>
-    </w:p>
-    <w:p>
-      <w:pPr>
-        <w:rPr>
-          <w:rFonts w:ascii="Calibri" w:eastAsia="Calibri" w:hAnsi="Calibri" w:cs="Calibri"/>
-          <w:color w:val="000000" w:themeColor="text1"/>
-        </w:rPr>
-      </w:pPr>
-      <w:r>
-        <w:rPr>
-          <w:rFonts w:ascii="Calibri" w:eastAsia="Calibri" w:hAnsi="Calibri" w:cs="Calibri"/>
+        <w:t>Une image PNG d’un avion défilera continuellement à travers</w:t>
+      </w:r>
+      <w:r>
+        <w:rPr>
+          <w:color w:val="000000" w:themeColor="text1"/>
+        </w:rPr>
+        <w:t xml:space="preserve"> un panneau qui se situera dans</w:t>
+      </w:r>
+      <w:r>
+        <w:rPr>
+          <w:color w:val="000000" w:themeColor="text1"/>
+        </w:rPr>
+        <w:t xml:space="preserve"> la fenêtre de bienvenue afin de simuler le vol de celui-ci. </w:t>
+      </w:r>
+    </w:p>
+    <w:p>
+      <w:pPr>
+        <w:rPr>
+          <w:rFonts w:eastAsia="Calibri" w:cs="Calibri"/>
+          <w:color w:val="000000" w:themeColor="text1"/>
+        </w:rPr>
+      </w:pPr>
+      <w:r>
+        <w:rPr>
+          <w:rFonts w:eastAsia="Calibri" w:cs="Calibri"/>
           <w:color w:val="000000" w:themeColor="text1"/>
         </w:rPr>
         <w:t xml:space="preserve">Les classes </w:t>
@@ -2947,14 +3009,14 @@
         <w:r>
           <w:rPr>
             <w:rStyle w:val="Lienhypertexte"/>
-            <w:rFonts w:ascii="Calibri" w:eastAsia="Calibri" w:hAnsi="Calibri" w:cs="Calibri"/>
+            <w:rFonts w:eastAsia="Calibri" w:cs="Calibri"/>
           </w:rPr>
           <w:t>Image</w:t>
         </w:r>
       </w:hyperlink>
       <w:r>
         <w:rPr>
-          <w:rFonts w:ascii="Calibri" w:eastAsia="Calibri" w:hAnsi="Calibri" w:cs="Calibri"/>
+          <w:rFonts w:eastAsia="Calibri" w:cs="Calibri"/>
           <w:color w:val="000000" w:themeColor="text1"/>
         </w:rPr>
         <w:t xml:space="preserve">, </w:t>
@@ -2963,14 +3025,14 @@
         <w:r>
           <w:rPr>
             <w:rStyle w:val="Lienhypertexte"/>
-            <w:rFonts w:ascii="Calibri" w:eastAsia="Calibri" w:hAnsi="Calibri" w:cs="Calibri"/>
+            <w:rFonts w:eastAsia="Calibri" w:cs="Calibri"/>
           </w:rPr>
           <w:t xml:space="preserve">ImageIcon </w:t>
         </w:r>
       </w:hyperlink>
       <w:r>
         <w:rPr>
-          <w:rFonts w:ascii="Calibri" w:eastAsia="Calibri" w:hAnsi="Calibri" w:cs="Calibri"/>
+          <w:rFonts w:eastAsia="Calibri" w:cs="Calibri"/>
           <w:color w:val="000000" w:themeColor="text1"/>
         </w:rPr>
         <w:t xml:space="preserve">et </w:t>
@@ -2979,14 +3041,14 @@
         <w:r>
           <w:rPr>
             <w:rStyle w:val="Lienhypertexte"/>
-            <w:rFonts w:ascii="Calibri" w:eastAsia="Calibri" w:hAnsi="Calibri" w:cs="Calibri"/>
+            <w:rFonts w:eastAsia="Calibri" w:cs="Calibri"/>
           </w:rPr>
           <w:t>ImageIO</w:t>
         </w:r>
       </w:hyperlink>
       <w:r>
         <w:rPr>
-          <w:rFonts w:ascii="Calibri" w:eastAsia="Calibri" w:hAnsi="Calibri" w:cs="Calibri"/>
+          <w:rFonts w:eastAsia="Calibri" w:cs="Calibri"/>
           <w:color w:val="000000" w:themeColor="text1"/>
         </w:rPr>
         <w:t xml:space="preserve"> pourront nous permettrons d’intégrer une image à l’interface graphique du programme et d’en faire un objet pour pouvoir la manipuler. </w:t>
@@ -2995,81 +3057,39 @@
     <w:p>
       <w:pPr>
         <w:rPr>
-          <w:rFonts w:ascii="Calibri" w:eastAsia="Calibri" w:hAnsi="Calibri" w:cs="Calibri"/>
-          <w:color w:val="000000" w:themeColor="text1"/>
-        </w:rPr>
-      </w:pPr>
-    </w:p>
-    <w:p>
-      <w:pPr>
-        <w:rPr>
-          <w:rFonts w:ascii="Calibri" w:eastAsia="Calibri" w:hAnsi="Calibri" w:cs="Calibri"/>
-          <w:color w:val="000000" w:themeColor="text1"/>
-        </w:rPr>
-      </w:pPr>
-    </w:p>
-    <w:p>
-      <w:pPr>
-        <w:rPr>
-          <w:rFonts w:ascii="Calibri" w:eastAsia="Calibri" w:hAnsi="Calibri" w:cs="Calibri"/>
-          <w:color w:val="000000" w:themeColor="text1"/>
-        </w:rPr>
-      </w:pPr>
-    </w:p>
-    <w:p>
-      <w:pPr>
-        <w:rPr>
-          <w:rFonts w:ascii="Calibri" w:eastAsia="Calibri" w:hAnsi="Calibri" w:cs="Calibri"/>
-          <w:color w:val="000000" w:themeColor="text1"/>
-        </w:rPr>
-      </w:pPr>
-    </w:p>
-    <w:p>
-      <w:pPr>
-        <w:rPr>
-          <w:rFonts w:ascii="Calibri" w:eastAsia="Calibri" w:hAnsi="Calibri" w:cs="Calibri"/>
-          <w:color w:val="000000" w:themeColor="text1"/>
-        </w:rPr>
-      </w:pPr>
-    </w:p>
-    <w:p>
-      <w:pPr>
-        <w:rPr>
-          <w:color w:val="000000" w:themeColor="text1"/>
-        </w:rPr>
-      </w:pPr>
-    </w:p>
-    <w:p>
-      <w:pPr>
-        <w:rPr>
-          <w:color w:val="000000" w:themeColor="text1"/>
-        </w:rPr>
-      </w:pPr>
-    </w:p>
-    <w:p>
-      <w:pPr>
-        <w:rPr>
-          <w:color w:val="000000" w:themeColor="text1"/>
-        </w:rPr>
-      </w:pPr>
-    </w:p>
-    <w:p>
-      <w:pPr>
-        <w:rPr>
-          <w:color w:val="000000" w:themeColor="text1"/>
-        </w:rPr>
-      </w:pPr>
-    </w:p>
-    <w:p>
-      <w:pPr>
-        <w:rPr>
-          <w:color w:val="000000" w:themeColor="text1"/>
-        </w:rPr>
-      </w:pPr>
-    </w:p>
-    <w:p>
-      <w:pPr>
-        <w:rPr>
+          <w:rFonts w:eastAsia="Calibri" w:cs="Calibri"/>
+          <w:color w:val="000000" w:themeColor="text1"/>
+        </w:rPr>
+      </w:pPr>
+    </w:p>
+    <w:p>
+      <w:pPr>
+        <w:rPr>
+          <w:rFonts w:eastAsia="Calibri" w:cs="Calibri"/>
+          <w:color w:val="000000" w:themeColor="text1"/>
+        </w:rPr>
+      </w:pPr>
+    </w:p>
+    <w:p>
+      <w:pPr>
+        <w:rPr>
+          <w:rFonts w:eastAsia="Calibri" w:cs="Calibri"/>
+          <w:color w:val="000000" w:themeColor="text1"/>
+        </w:rPr>
+      </w:pPr>
+    </w:p>
+    <w:p>
+      <w:pPr>
+        <w:rPr>
+          <w:rFonts w:eastAsia="Calibri" w:cs="Calibri"/>
+          <w:color w:val="000000" w:themeColor="text1"/>
+        </w:rPr>
+      </w:pPr>
+    </w:p>
+    <w:p>
+      <w:pPr>
+        <w:rPr>
+          <w:rFonts w:eastAsia="Calibri" w:cs="Calibri"/>
           <w:color w:val="000000" w:themeColor="text1"/>
         </w:rPr>
       </w:pPr>
@@ -3194,7 +3214,7 @@
       </w:pPr>
       <w:r>
         <w:rPr>
-          <w:rFonts w:ascii="Calibri" w:eastAsia="Calibri" w:hAnsi="Calibri" w:cs="Calibri"/>
+          <w:rFonts w:eastAsia="Calibri" w:cs="Calibri"/>
           <w:b/>
           <w:bCs/>
           <w:color w:val="000000" w:themeColor="text1"/>
@@ -3203,7 +3223,7 @@
       </w:r>
       <w:r>
         <w:rPr>
-          <w:rFonts w:ascii="Calibri" w:eastAsia="Calibri" w:hAnsi="Calibri" w:cs="Calibri"/>
+          <w:rFonts w:eastAsia="Calibri" w:cs="Calibri"/>
           <w:color w:val="000000" w:themeColor="text1"/>
         </w:rPr>
         <w:t xml:space="preserve"> : Vols prévu à une date.</w:t>
@@ -3217,7 +3237,7 @@
       </w:pPr>
       <w:r>
         <w:rPr>
-          <w:rFonts w:ascii="Calibri" w:eastAsia="Calibri" w:hAnsi="Calibri" w:cs="Calibri"/>
+          <w:rFonts w:eastAsia="Calibri" w:cs="Calibri"/>
           <w:b/>
           <w:bCs/>
           <w:color w:val="000000" w:themeColor="text1"/>
@@ -3226,7 +3246,7 @@
       </w:r>
       <w:r>
         <w:rPr>
-          <w:rFonts w:ascii="Calibri" w:eastAsia="Calibri" w:hAnsi="Calibri" w:cs="Calibri"/>
+          <w:rFonts w:eastAsia="Calibri" w:cs="Calibri"/>
           <w:color w:val="000000" w:themeColor="text1"/>
         </w:rPr>
         <w:t xml:space="preserve"> : Donner les informations de tous les vols qui ont lieu à une certaine date dans la compagnie.</w:t>
@@ -3240,7 +3260,7 @@
       </w:pPr>
       <w:r>
         <w:rPr>
-          <w:rFonts w:ascii="Calibri" w:eastAsia="Calibri" w:hAnsi="Calibri" w:cs="Calibri"/>
+          <w:rFonts w:eastAsia="Calibri" w:cs="Calibri"/>
           <w:color w:val="000000" w:themeColor="text1"/>
         </w:rPr>
         <w:t xml:space="preserve"> </w:t>
@@ -3254,7 +3274,7 @@
       </w:pPr>
       <w:r>
         <w:rPr>
-          <w:rFonts w:ascii="Calibri" w:eastAsia="Calibri" w:hAnsi="Calibri" w:cs="Calibri"/>
+          <w:rFonts w:eastAsia="Calibri" w:cs="Calibri"/>
           <w:b/>
           <w:bCs/>
           <w:color w:val="000000" w:themeColor="text1"/>
@@ -3263,7 +3283,7 @@
       </w:r>
       <w:r>
         <w:rPr>
-          <w:rFonts w:ascii="Calibri" w:eastAsia="Calibri" w:hAnsi="Calibri" w:cs="Calibri"/>
+          <w:rFonts w:eastAsia="Calibri" w:cs="Calibri"/>
           <w:color w:val="000000" w:themeColor="text1"/>
         </w:rPr>
         <w:t xml:space="preserve"> :      </w:t>
@@ -3273,14 +3293,14 @@
       <w:pPr>
         <w:ind w:firstLine="720"/>
         <w:rPr>
-          <w:rFonts w:ascii="Calibri" w:eastAsia="Calibri" w:hAnsi="Calibri" w:cs="Calibri"/>
-          <w:color w:val="000000" w:themeColor="text1"/>
-          <w:lang w:val="en-US"/>
-        </w:rPr>
-      </w:pPr>
-      <w:r>
-        <w:rPr>
-          <w:rFonts w:ascii="Calibri" w:eastAsia="Calibri" w:hAnsi="Calibri" w:cs="Calibri"/>
+          <w:rFonts w:eastAsia="Calibri" w:cs="Calibri"/>
+          <w:color w:val="000000" w:themeColor="text1"/>
+          <w:lang w:val="en-US"/>
+        </w:rPr>
+      </w:pPr>
+      <w:r>
+        <w:rPr>
+          <w:rFonts w:eastAsia="Calibri" w:cs="Calibri"/>
           <w:color w:val="000000" w:themeColor="text1"/>
           <w:lang w:val="en-US"/>
         </w:rPr>
@@ -3288,15 +3308,15 @@
       </w:r>
       <w:r>
         <w:rPr>
-          <w:rFonts w:ascii="Calibri" w:eastAsia="Calibri" w:hAnsi="Calibri" w:cs="Calibri"/>
-          <w:color w:val="000000" w:themeColor="text1"/>
-          <w:lang w:val="en-US"/>
-        </w:rPr>
-        <w:tab/>
-      </w:r>
-      <w:r>
-        <w:rPr>
-          <w:rFonts w:ascii="Calibri" w:eastAsia="Calibri" w:hAnsi="Calibri" w:cs="Calibri"/>
+          <w:rFonts w:eastAsia="Calibri" w:cs="Calibri"/>
+          <w:color w:val="000000" w:themeColor="text1"/>
+          <w:lang w:val="en-US"/>
+        </w:rPr>
+        <w:tab/>
+      </w:r>
+      <w:r>
+        <w:rPr>
+          <w:rFonts w:eastAsia="Calibri" w:cs="Calibri"/>
           <w:color w:val="000000" w:themeColor="text1"/>
           <w:lang w:val="en-US"/>
         </w:rPr>
@@ -3305,15 +3325,15 @@
       </w:r>
       <w:r>
         <w:rPr>
-          <w:rFonts w:ascii="Calibri" w:eastAsia="Calibri" w:hAnsi="Calibri" w:cs="Calibri"/>
-          <w:color w:val="000000" w:themeColor="text1"/>
-          <w:lang w:val="en-US"/>
-        </w:rPr>
-        <w:tab/>
-      </w:r>
-      <w:r>
-        <w:rPr>
-          <w:rFonts w:ascii="Calibri" w:eastAsia="Calibri" w:hAnsi="Calibri" w:cs="Calibri"/>
+          <w:rFonts w:eastAsia="Calibri" w:cs="Calibri"/>
+          <w:color w:val="000000" w:themeColor="text1"/>
+          <w:lang w:val="en-US"/>
+        </w:rPr>
+        <w:tab/>
+      </w:r>
+      <w:r>
+        <w:rPr>
+          <w:rFonts w:eastAsia="Calibri" w:cs="Calibri"/>
           <w:color w:val="000000" w:themeColor="text1"/>
           <w:lang w:val="en-US"/>
         </w:rPr>
@@ -3336,7 +3356,7 @@
       </w:r>
       <w:r>
         <w:rPr>
-          <w:rFonts w:ascii="Calibri" w:eastAsia="Calibri" w:hAnsi="Calibri" w:cs="Calibri"/>
+          <w:rFonts w:eastAsia="Calibri" w:cs="Calibri"/>
           <w:color w:val="000000" w:themeColor="text1"/>
           <w:lang w:val="en-US"/>
         </w:rPr>
@@ -3347,21 +3367,21 @@
       <w:pPr>
         <w:ind w:firstLine="720"/>
         <w:rPr>
-          <w:rFonts w:ascii="Calibri" w:eastAsia="Calibri" w:hAnsi="Calibri" w:cs="Calibri"/>
-          <w:color w:val="000000" w:themeColor="text1"/>
-          <w:lang w:val="en-US"/>
-        </w:rPr>
-      </w:pPr>
-    </w:p>
-    <w:p>
-      <w:pPr>
-        <w:rPr>
-          <w:color w:val="000000" w:themeColor="text1"/>
-        </w:rPr>
-      </w:pPr>
-      <w:r>
-        <w:rPr>
-          <w:rFonts w:ascii="Calibri" w:eastAsia="Calibri" w:hAnsi="Calibri" w:cs="Calibri"/>
+          <w:rFonts w:eastAsia="Calibri" w:cs="Calibri"/>
+          <w:color w:val="000000" w:themeColor="text1"/>
+          <w:lang w:val="en-US"/>
+        </w:rPr>
+      </w:pPr>
+    </w:p>
+    <w:p>
+      <w:pPr>
+        <w:rPr>
+          <w:color w:val="000000" w:themeColor="text1"/>
+        </w:rPr>
+      </w:pPr>
+      <w:r>
+        <w:rPr>
+          <w:rFonts w:eastAsia="Calibri" w:cs="Calibri"/>
           <w:b/>
           <w:bCs/>
           <w:color w:val="000000" w:themeColor="text1"/>
@@ -3378,7 +3398,7 @@
       </w:pPr>
       <w:r>
         <w:rPr>
-          <w:rFonts w:ascii="Calibri" w:eastAsia="Calibri" w:hAnsi="Calibri" w:cs="Calibri"/>
+          <w:rFonts w:eastAsia="Calibri" w:cs="Calibri"/>
           <w:b/>
           <w:bCs/>
           <w:color w:val="000000" w:themeColor="text1"/>
@@ -3387,7 +3407,7 @@
       </w:r>
       <w:r>
         <w:rPr>
-          <w:rFonts w:ascii="Calibri" w:eastAsia="Calibri" w:hAnsi="Calibri" w:cs="Calibri"/>
+          <w:rFonts w:eastAsia="Calibri" w:cs="Calibri"/>
           <w:b/>
           <w:bCs/>
           <w:color w:val="000000" w:themeColor="text1"/>
@@ -3396,7 +3416,7 @@
       </w:r>
       <w:r>
         <w:rPr>
-          <w:rFonts w:ascii="Calibri" w:eastAsia="Calibri" w:hAnsi="Calibri" w:cs="Calibri"/>
+          <w:rFonts w:eastAsia="Calibri" w:cs="Calibri"/>
           <w:b/>
           <w:bCs/>
           <w:color w:val="000000" w:themeColor="text1"/>
@@ -3406,7 +3426,7 @@
       </w:r>
       <w:r>
         <w:rPr>
-          <w:rFonts w:ascii="Calibri" w:eastAsia="Calibri" w:hAnsi="Calibri" w:cs="Calibri"/>
+          <w:rFonts w:eastAsia="Calibri" w:cs="Calibri"/>
           <w:color w:val="000000" w:themeColor="text1"/>
         </w:rPr>
         <w:t xml:space="preserve"> (type de composant swing) </w:t>
@@ -3416,34 +3436,34 @@
       <w:pPr>
         <w:ind w:firstLine="720"/>
         <w:rPr>
-          <w:rFonts w:ascii="Calibri" w:eastAsia="Calibri" w:hAnsi="Calibri" w:cs="Calibri"/>
-          <w:color w:val="000000" w:themeColor="text1"/>
-        </w:rPr>
-      </w:pPr>
-      <w:r>
-        <w:rPr>
-          <w:rFonts w:ascii="Calibri" w:eastAsia="Calibri" w:hAnsi="Calibri" w:cs="Calibri"/>
+          <w:rFonts w:eastAsia="Calibri" w:cs="Calibri"/>
+          <w:color w:val="000000" w:themeColor="text1"/>
+        </w:rPr>
+      </w:pPr>
+      <w:r>
+        <w:rPr>
+          <w:rFonts w:eastAsia="Calibri" w:cs="Calibri"/>
           <w:color w:val="000000" w:themeColor="text1"/>
         </w:rPr>
         <w:t>Date de début</w:t>
       </w:r>
       <w:r>
         <w:rPr>
-          <w:rFonts w:ascii="Calibri" w:eastAsia="Calibri" w:hAnsi="Calibri" w:cs="Calibri"/>
-          <w:color w:val="000000" w:themeColor="text1"/>
-        </w:rPr>
-        <w:tab/>
-      </w:r>
-      <w:r>
-        <w:rPr>
-          <w:rFonts w:ascii="Calibri" w:eastAsia="Calibri" w:hAnsi="Calibri" w:cs="Calibri"/>
-          <w:color w:val="000000" w:themeColor="text1"/>
-        </w:rPr>
-        <w:tab/>
-      </w:r>
-      <w:r>
-        <w:rPr>
-          <w:rFonts w:ascii="Calibri" w:eastAsia="Calibri" w:hAnsi="Calibri" w:cs="Calibri"/>
+          <w:rFonts w:eastAsia="Calibri" w:cs="Calibri"/>
+          <w:color w:val="000000" w:themeColor="text1"/>
+        </w:rPr>
+        <w:tab/>
+      </w:r>
+      <w:r>
+        <w:rPr>
+          <w:rFonts w:eastAsia="Calibri" w:cs="Calibri"/>
+          <w:color w:val="000000" w:themeColor="text1"/>
+        </w:rPr>
+        <w:tab/>
+      </w:r>
+      <w:r>
+        <w:rPr>
+          <w:rFonts w:eastAsia="Calibri" w:cs="Calibri"/>
           <w:color w:val="000000" w:themeColor="text1"/>
         </w:rPr>
         <w:tab/>
@@ -3454,34 +3474,34 @@
       <w:pPr>
         <w:ind w:firstLine="720"/>
         <w:rPr>
-          <w:rFonts w:ascii="Calibri" w:eastAsia="Calibri" w:hAnsi="Calibri" w:cs="Calibri"/>
-          <w:color w:val="000000" w:themeColor="text1"/>
-        </w:rPr>
-      </w:pPr>
-      <w:r>
-        <w:rPr>
-          <w:rFonts w:ascii="Calibri" w:eastAsia="Calibri" w:hAnsi="Calibri" w:cs="Calibri"/>
+          <w:rFonts w:eastAsia="Calibri" w:cs="Calibri"/>
+          <w:color w:val="000000" w:themeColor="text1"/>
+        </w:rPr>
+      </w:pPr>
+      <w:r>
+        <w:rPr>
+          <w:rFonts w:eastAsia="Calibri" w:cs="Calibri"/>
           <w:color w:val="000000" w:themeColor="text1"/>
         </w:rPr>
         <w:t>Date de fin</w:t>
       </w:r>
       <w:r>
         <w:rPr>
-          <w:rFonts w:ascii="Calibri" w:eastAsia="Calibri" w:hAnsi="Calibri" w:cs="Calibri"/>
-          <w:color w:val="000000" w:themeColor="text1"/>
-        </w:rPr>
-        <w:tab/>
-      </w:r>
-      <w:r>
-        <w:rPr>
-          <w:rFonts w:ascii="Calibri" w:eastAsia="Calibri" w:hAnsi="Calibri" w:cs="Calibri"/>
-          <w:color w:val="000000" w:themeColor="text1"/>
-        </w:rPr>
-        <w:tab/>
-      </w:r>
-      <w:r>
-        <w:rPr>
-          <w:rFonts w:ascii="Calibri" w:eastAsia="Calibri" w:hAnsi="Calibri" w:cs="Calibri"/>
+          <w:rFonts w:eastAsia="Calibri" w:cs="Calibri"/>
+          <w:color w:val="000000" w:themeColor="text1"/>
+        </w:rPr>
+        <w:tab/>
+      </w:r>
+      <w:r>
+        <w:rPr>
+          <w:rFonts w:eastAsia="Calibri" w:cs="Calibri"/>
+          <w:color w:val="000000" w:themeColor="text1"/>
+        </w:rPr>
+        <w:tab/>
+      </w:r>
+      <w:r>
+        <w:rPr>
+          <w:rFonts w:eastAsia="Calibri" w:cs="Calibri"/>
           <w:color w:val="000000" w:themeColor="text1"/>
         </w:rPr>
         <w:tab/>
@@ -3492,20 +3512,20 @@
       <w:pPr>
         <w:ind w:firstLine="720"/>
         <w:rPr>
-          <w:rFonts w:ascii="Calibri" w:eastAsia="Calibri" w:hAnsi="Calibri" w:cs="Calibri"/>
-          <w:color w:val="000000" w:themeColor="text1"/>
-        </w:rPr>
-      </w:pPr>
-    </w:p>
-    <w:p>
-      <w:pPr>
-        <w:rPr>
-          <w:color w:val="000000" w:themeColor="text1"/>
-        </w:rPr>
-      </w:pPr>
-      <w:r>
-        <w:rPr>
-          <w:rFonts w:ascii="Calibri" w:eastAsia="Calibri" w:hAnsi="Calibri" w:cs="Calibri"/>
+          <w:rFonts w:eastAsia="Calibri" w:cs="Calibri"/>
+          <w:color w:val="000000" w:themeColor="text1"/>
+        </w:rPr>
+      </w:pPr>
+    </w:p>
+    <w:p>
+      <w:pPr>
+        <w:rPr>
+          <w:color w:val="000000" w:themeColor="text1"/>
+        </w:rPr>
+      </w:pPr>
+      <w:r>
+        <w:rPr>
+          <w:rFonts w:eastAsia="Calibri" w:cs="Calibri"/>
           <w:b/>
           <w:bCs/>
           <w:color w:val="000000" w:themeColor="text1"/>
@@ -3514,7 +3534,7 @@
       </w:r>
       <w:r>
         <w:rPr>
-          <w:rFonts w:ascii="Calibri" w:eastAsia="Calibri" w:hAnsi="Calibri" w:cs="Calibri"/>
+          <w:rFonts w:eastAsia="Calibri" w:cs="Calibri"/>
           <w:color w:val="000000" w:themeColor="text1"/>
         </w:rPr>
         <w:t xml:space="preserve"> (dans une JTable) : </w:t>
@@ -3529,7 +3549,7 @@
       </w:pPr>
       <w:r>
         <w:rPr>
-          <w:rFonts w:ascii="Calibri" w:eastAsia="Calibri" w:hAnsi="Calibri" w:cs="Calibri"/>
+          <w:rFonts w:eastAsia="Calibri" w:cs="Calibri"/>
           <w:b/>
           <w:bCs/>
           <w:color w:val="000000" w:themeColor="text1"/>
@@ -3538,14 +3558,14 @@
       </w:r>
       <w:r>
         <w:rPr>
-          <w:rFonts w:ascii="Calibri" w:eastAsia="Calibri" w:hAnsi="Calibri" w:cs="Calibri"/>
+          <w:rFonts w:eastAsia="Calibri" w:cs="Calibri"/>
           <w:color w:val="000000" w:themeColor="text1"/>
         </w:rPr>
         <w:t xml:space="preserve"> </w:t>
       </w:r>
       <w:r>
         <w:rPr>
-          <w:rFonts w:ascii="Calibri" w:eastAsia="Calibri" w:hAnsi="Calibri" w:cs="Calibri"/>
+          <w:rFonts w:eastAsia="Calibri" w:cs="Calibri"/>
           <w:b/>
           <w:bCs/>
           <w:color w:val="000000" w:themeColor="text1"/>
@@ -3554,14 +3574,14 @@
       </w:r>
       <w:r>
         <w:rPr>
-          <w:rFonts w:ascii="Calibri" w:eastAsia="Calibri" w:hAnsi="Calibri" w:cs="Calibri"/>
+          <w:rFonts w:eastAsia="Calibri" w:cs="Calibri"/>
           <w:color w:val="000000" w:themeColor="text1"/>
         </w:rPr>
         <w:t xml:space="preserve"> </w:t>
       </w:r>
       <w:r>
         <w:rPr>
-          <w:rFonts w:ascii="Calibri" w:eastAsia="Calibri" w:hAnsi="Calibri" w:cs="Calibri"/>
+          <w:rFonts w:eastAsia="Calibri" w:cs="Calibri"/>
           <w:b/>
           <w:bCs/>
           <w:color w:val="000000" w:themeColor="text1"/>
@@ -3570,14 +3590,14 @@
       </w:r>
       <w:r>
         <w:rPr>
-          <w:rFonts w:ascii="Calibri" w:eastAsia="Calibri" w:hAnsi="Calibri" w:cs="Calibri"/>
+          <w:rFonts w:eastAsia="Calibri" w:cs="Calibri"/>
           <w:color w:val="000000" w:themeColor="text1"/>
         </w:rPr>
         <w:t xml:space="preserve"> </w:t>
       </w:r>
       <w:r>
         <w:rPr>
-          <w:rFonts w:ascii="Calibri" w:eastAsia="Calibri" w:hAnsi="Calibri" w:cs="Calibri"/>
+          <w:rFonts w:eastAsia="Calibri" w:cs="Calibri"/>
           <w:b/>
           <w:bCs/>
           <w:color w:val="000000" w:themeColor="text1"/>
@@ -3586,28 +3606,28 @@
       </w:r>
       <w:r>
         <w:rPr>
-          <w:rFonts w:ascii="Calibri" w:eastAsia="Calibri" w:hAnsi="Calibri" w:cs="Calibri"/>
+          <w:rFonts w:eastAsia="Calibri" w:cs="Calibri"/>
           <w:color w:val="000000" w:themeColor="text1"/>
         </w:rPr>
         <w:t xml:space="preserve"> provenant de la table</w:t>
       </w:r>
       <w:r>
         <w:rPr>
-          <w:rFonts w:ascii="Calibri" w:eastAsia="Calibri" w:hAnsi="Calibri" w:cs="Calibri"/>
-          <w:color w:val="000000" w:themeColor="text1"/>
-        </w:rPr>
-        <w:tab/>
-      </w:r>
-      <w:r>
-        <w:rPr>
-          <w:rFonts w:ascii="Calibri" w:eastAsia="Calibri" w:hAnsi="Calibri" w:cs="Calibri"/>
-          <w:color w:val="000000" w:themeColor="text1"/>
-        </w:rPr>
-        <w:tab/>
-      </w:r>
-      <w:r>
-        <w:rPr>
-          <w:rFonts w:ascii="Calibri" w:eastAsia="Calibri" w:hAnsi="Calibri" w:cs="Calibri"/>
+          <w:rFonts w:eastAsia="Calibri" w:cs="Calibri"/>
+          <w:color w:val="000000" w:themeColor="text1"/>
+        </w:rPr>
+        <w:tab/>
+      </w:r>
+      <w:r>
+        <w:rPr>
+          <w:rFonts w:eastAsia="Calibri" w:cs="Calibri"/>
+          <w:color w:val="000000" w:themeColor="text1"/>
+        </w:rPr>
+        <w:tab/>
+      </w:r>
+      <w:r>
+        <w:rPr>
+          <w:rFonts w:eastAsia="Calibri" w:cs="Calibri"/>
           <w:b/>
           <w:bCs/>
           <w:color w:val="000000" w:themeColor="text1"/>
@@ -3616,14 +3636,14 @@
       </w:r>
       <w:r>
         <w:rPr>
-          <w:rFonts w:ascii="Calibri" w:eastAsia="Calibri" w:hAnsi="Calibri" w:cs="Calibri"/>
+          <w:rFonts w:eastAsia="Calibri" w:cs="Calibri"/>
           <w:color w:val="000000" w:themeColor="text1"/>
         </w:rPr>
         <w:t xml:space="preserve"> </w:t>
       </w:r>
       <w:r>
         <w:rPr>
-          <w:rFonts w:ascii="Calibri" w:eastAsia="Calibri" w:hAnsi="Calibri" w:cs="Calibri"/>
+          <w:rFonts w:eastAsia="Calibri" w:cs="Calibri"/>
           <w:b/>
           <w:bCs/>
           <w:color w:val="000000" w:themeColor="text1"/>
@@ -3632,14 +3652,14 @@
       </w:r>
       <w:r>
         <w:rPr>
-          <w:rFonts w:ascii="Calibri" w:eastAsia="Calibri" w:hAnsi="Calibri" w:cs="Calibri"/>
+          <w:rFonts w:eastAsia="Calibri" w:cs="Calibri"/>
           <w:color w:val="000000" w:themeColor="text1"/>
         </w:rPr>
         <w:t xml:space="preserve"> </w:t>
       </w:r>
       <w:r>
         <w:rPr>
-          <w:rFonts w:ascii="Calibri" w:eastAsia="Calibri" w:hAnsi="Calibri" w:cs="Calibri"/>
+          <w:rFonts w:eastAsia="Calibri" w:cs="Calibri"/>
           <w:b/>
           <w:bCs/>
           <w:color w:val="000000" w:themeColor="text1"/>
@@ -3648,14 +3668,14 @@
       </w:r>
       <w:r>
         <w:rPr>
-          <w:rFonts w:ascii="Calibri" w:eastAsia="Calibri" w:hAnsi="Calibri" w:cs="Calibri"/>
+          <w:rFonts w:eastAsia="Calibri" w:cs="Calibri"/>
           <w:color w:val="000000" w:themeColor="text1"/>
         </w:rPr>
         <w:t xml:space="preserve"> </w:t>
       </w:r>
       <w:r>
         <w:rPr>
-          <w:rFonts w:ascii="Calibri" w:eastAsia="Calibri" w:hAnsi="Calibri" w:cs="Calibri"/>
+          <w:rFonts w:eastAsia="Calibri" w:cs="Calibri"/>
           <w:b/>
           <w:bCs/>
           <w:color w:val="000000" w:themeColor="text1"/>
@@ -3664,7 +3684,7 @@
       </w:r>
       <w:r>
         <w:rPr>
-          <w:rFonts w:ascii="Calibri" w:eastAsia="Calibri" w:hAnsi="Calibri" w:cs="Calibri"/>
+          <w:rFonts w:eastAsia="Calibri" w:cs="Calibri"/>
           <w:color w:val="000000" w:themeColor="text1"/>
         </w:rPr>
         <w:t xml:space="preserve"> </w:t>
@@ -3674,14 +3694,14 @@
       <w:pPr>
         <w:ind w:firstLine="720"/>
         <w:rPr>
-          <w:rFonts w:ascii="Calibri" w:eastAsia="Calibri" w:hAnsi="Calibri" w:cs="Calibri"/>
-          <w:color w:val="000000" w:themeColor="text1"/>
-          <w:lang w:val="en-US"/>
-        </w:rPr>
-      </w:pPr>
-      <w:r>
-        <w:rPr>
-          <w:rFonts w:ascii="Calibri" w:eastAsia="Calibri" w:hAnsi="Calibri" w:cs="Calibri"/>
+          <w:rFonts w:eastAsia="Calibri" w:cs="Calibri"/>
+          <w:color w:val="000000" w:themeColor="text1"/>
+          <w:lang w:val="en-US"/>
+        </w:rPr>
+      </w:pPr>
+      <w:r>
+        <w:rPr>
+          <w:rFonts w:eastAsia="Calibri" w:cs="Calibri"/>
           <w:color w:val="000000" w:themeColor="text1"/>
           <w:lang w:val="en-US"/>
         </w:rPr>
@@ -3731,7 +3751,7 @@
       </w:r>
       <w:r>
         <w:rPr>
-          <w:rFonts w:ascii="Calibri" w:eastAsia="Calibri" w:hAnsi="Calibri" w:cs="Calibri"/>
+          <w:rFonts w:eastAsia="Calibri" w:cs="Calibri"/>
           <w:color w:val="000000" w:themeColor="text1"/>
           <w:lang w:val="en-US"/>
         </w:rPr>
@@ -3742,14 +3762,14 @@
       <w:pPr>
         <w:ind w:firstLine="720"/>
         <w:rPr>
-          <w:rFonts w:ascii="Calibri" w:eastAsia="Calibri" w:hAnsi="Calibri" w:cs="Calibri"/>
-          <w:color w:val="000000" w:themeColor="text1"/>
-          <w:lang w:val="en-US"/>
-        </w:rPr>
-      </w:pPr>
-      <w:r>
-        <w:rPr>
-          <w:rFonts w:ascii="Calibri" w:eastAsia="Calibri" w:hAnsi="Calibri" w:cs="Calibri"/>
+          <w:rFonts w:eastAsia="Calibri" w:cs="Calibri"/>
+          <w:color w:val="000000" w:themeColor="text1"/>
+          <w:lang w:val="en-US"/>
+        </w:rPr>
+      </w:pPr>
+      <w:r>
+        <w:rPr>
+          <w:rFonts w:eastAsia="Calibri" w:cs="Calibri"/>
           <w:color w:val="000000" w:themeColor="text1"/>
           <w:lang w:val="en-US"/>
         </w:rPr>
@@ -3799,7 +3819,7 @@
       </w:r>
       <w:r>
         <w:rPr>
-          <w:rFonts w:ascii="Calibri" w:eastAsia="Calibri" w:hAnsi="Calibri" w:cs="Calibri"/>
+          <w:rFonts w:eastAsia="Calibri" w:cs="Calibri"/>
           <w:color w:val="000000" w:themeColor="text1"/>
           <w:lang w:val="en-US"/>
         </w:rPr>
@@ -4159,7 +4179,7 @@
       </w:pPr>
       <w:r>
         <w:rPr>
-          <w:rFonts w:ascii="Calibri" w:eastAsia="Calibri" w:hAnsi="Calibri" w:cs="Calibri"/>
+          <w:rFonts w:eastAsia="Calibri" w:cs="Calibri"/>
           <w:b/>
           <w:bCs/>
           <w:color w:val="000000" w:themeColor="text1"/>
@@ -4168,7 +4188,7 @@
       </w:r>
       <w:r>
         <w:rPr>
-          <w:rFonts w:ascii="Calibri" w:eastAsia="Calibri" w:hAnsi="Calibri" w:cs="Calibri"/>
+          <w:rFonts w:eastAsia="Calibri" w:cs="Calibri"/>
           <w:color w:val="000000" w:themeColor="text1"/>
         </w:rPr>
         <w:t xml:space="preserve"> : réservation des sièges d’une catégorie donnée.</w:t>
@@ -4182,7 +4202,7 @@
       </w:pPr>
       <w:r>
         <w:rPr>
-          <w:rFonts w:ascii="Calibri" w:eastAsia="Calibri" w:hAnsi="Calibri" w:cs="Calibri"/>
+          <w:rFonts w:eastAsia="Calibri" w:cs="Calibri"/>
           <w:b/>
           <w:bCs/>
           <w:color w:val="000000" w:themeColor="text1"/>
@@ -4191,7 +4211,7 @@
       </w:r>
       <w:r>
         <w:rPr>
-          <w:rFonts w:ascii="Calibri" w:eastAsia="Calibri" w:hAnsi="Calibri" w:cs="Calibri"/>
+          <w:rFonts w:eastAsia="Calibri" w:cs="Calibri"/>
           <w:color w:val="000000" w:themeColor="text1"/>
         </w:rPr>
         <w:t xml:space="preserve"> : Donner les informations de tous les passagers, vols et aéroport de destination correspondant aux réservations de sièges d’une catégorie donnée</w:t>
@@ -4205,7 +4225,7 @@
       </w:pPr>
       <w:r>
         <w:rPr>
-          <w:rFonts w:ascii="Calibri" w:eastAsia="Calibri" w:hAnsi="Calibri" w:cs="Calibri"/>
+          <w:rFonts w:eastAsia="Calibri" w:cs="Calibri"/>
           <w:color w:val="000000" w:themeColor="text1"/>
         </w:rPr>
         <w:t xml:space="preserve"> </w:t>
@@ -4219,7 +4239,7 @@
       </w:pPr>
       <w:r>
         <w:rPr>
-          <w:rFonts w:ascii="Calibri" w:eastAsia="Calibri" w:hAnsi="Calibri" w:cs="Calibri"/>
+          <w:rFonts w:eastAsia="Calibri" w:cs="Calibri"/>
           <w:b/>
           <w:bCs/>
           <w:color w:val="000000" w:themeColor="text1"/>
@@ -4228,7 +4248,7 @@
       </w:r>
       <w:r>
         <w:rPr>
-          <w:rFonts w:ascii="Calibri" w:eastAsia="Calibri" w:hAnsi="Calibri" w:cs="Calibri"/>
+          <w:rFonts w:eastAsia="Calibri" w:cs="Calibri"/>
           <w:color w:val="000000" w:themeColor="text1"/>
         </w:rPr>
         <w:t xml:space="preserve"> :      </w:t>
@@ -4238,14 +4258,14 @@
       <w:pPr>
         <w:ind w:firstLine="720"/>
         <w:rPr>
-          <w:rFonts w:ascii="Calibri" w:eastAsia="Calibri" w:hAnsi="Calibri" w:cs="Calibri"/>
-          <w:color w:val="000000" w:themeColor="text1"/>
-          <w:lang w:val="en-US"/>
-        </w:rPr>
-      </w:pPr>
-      <w:r>
-        <w:rPr>
-          <w:rFonts w:ascii="Calibri" w:eastAsia="Calibri" w:hAnsi="Calibri" w:cs="Calibri"/>
+          <w:rFonts w:eastAsia="Calibri" w:cs="Calibri"/>
+          <w:color w:val="000000" w:themeColor="text1"/>
+          <w:lang w:val="en-US"/>
+        </w:rPr>
+      </w:pPr>
+      <w:r>
+        <w:rPr>
+          <w:rFonts w:eastAsia="Calibri" w:cs="Calibri"/>
           <w:color w:val="000000" w:themeColor="text1"/>
           <w:lang w:val="en-US"/>
         </w:rPr>
@@ -4253,15 +4273,15 @@
       </w:r>
       <w:r>
         <w:rPr>
-          <w:rFonts w:ascii="Calibri" w:eastAsia="Calibri" w:hAnsi="Calibri" w:cs="Calibri"/>
-          <w:color w:val="000000" w:themeColor="text1"/>
-          <w:lang w:val="en-US"/>
-        </w:rPr>
-        <w:tab/>
-      </w:r>
-      <w:r>
-        <w:rPr>
-          <w:rFonts w:ascii="Calibri" w:eastAsia="Calibri" w:hAnsi="Calibri" w:cs="Calibri"/>
+          <w:rFonts w:eastAsia="Calibri" w:cs="Calibri"/>
+          <w:color w:val="000000" w:themeColor="text1"/>
+          <w:lang w:val="en-US"/>
+        </w:rPr>
+        <w:tab/>
+      </w:r>
+      <w:r>
+        <w:rPr>
+          <w:rFonts w:eastAsia="Calibri" w:cs="Calibri"/>
           <w:color w:val="000000" w:themeColor="text1"/>
           <w:lang w:val="en-US"/>
         </w:rPr>
@@ -4270,15 +4290,15 @@
       </w:r>
       <w:r>
         <w:rPr>
-          <w:rFonts w:ascii="Calibri" w:eastAsia="Calibri" w:hAnsi="Calibri" w:cs="Calibri"/>
-          <w:color w:val="000000" w:themeColor="text1"/>
-          <w:lang w:val="en-US"/>
-        </w:rPr>
-        <w:tab/>
-      </w:r>
-      <w:r>
-        <w:rPr>
-          <w:rFonts w:ascii="Calibri" w:eastAsia="Calibri" w:hAnsi="Calibri" w:cs="Calibri"/>
+          <w:rFonts w:eastAsia="Calibri" w:cs="Calibri"/>
+          <w:color w:val="000000" w:themeColor="text1"/>
+          <w:lang w:val="en-US"/>
+        </w:rPr>
+        <w:tab/>
+      </w:r>
+      <w:r>
+        <w:rPr>
+          <w:rFonts w:eastAsia="Calibri" w:cs="Calibri"/>
           <w:color w:val="000000" w:themeColor="text1"/>
           <w:lang w:val="en-US"/>
         </w:rPr>
@@ -4290,14 +4310,14 @@
       <w:pPr>
         <w:ind w:firstLine="720"/>
         <w:rPr>
-          <w:rFonts w:ascii="Calibri" w:eastAsia="Calibri" w:hAnsi="Calibri" w:cs="Calibri"/>
+          <w:rFonts w:eastAsia="Calibri" w:cs="Calibri"/>
           <w:color w:val="000000" w:themeColor="text1"/>
           <w:lang w:val="fr-BE"/>
         </w:rPr>
       </w:pPr>
       <w:r>
         <w:rPr>
-          <w:rFonts w:ascii="Calibri" w:eastAsia="Calibri" w:hAnsi="Calibri" w:cs="Calibri"/>
+          <w:rFonts w:eastAsia="Calibri" w:cs="Calibri"/>
           <w:color w:val="000000" w:themeColor="text1"/>
           <w:lang w:val="fr-BE"/>
         </w:rPr>
@@ -4305,7 +4325,7 @@
       </w:r>
       <w:r>
         <w:rPr>
-          <w:rFonts w:ascii="Calibri" w:eastAsia="Calibri" w:hAnsi="Calibri" w:cs="Calibri"/>
+          <w:rFonts w:eastAsia="Calibri" w:cs="Calibri"/>
           <w:color w:val="000000" w:themeColor="text1"/>
           <w:lang w:val="fr-BE"/>
         </w:rPr>
@@ -4313,7 +4333,7 @@
       </w:r>
       <w:r>
         <w:rPr>
-          <w:rFonts w:ascii="Calibri" w:eastAsia="Calibri" w:hAnsi="Calibri" w:cs="Calibri"/>
+          <w:rFonts w:eastAsia="Calibri" w:cs="Calibri"/>
           <w:color w:val="000000" w:themeColor="text1"/>
         </w:rPr>
         <w:t>Table 5 : Stop</w:t>
@@ -4327,7 +4347,7 @@
       </w:pPr>
       <w:r>
         <w:rPr>
-          <w:rFonts w:ascii="Calibri" w:eastAsia="Calibri" w:hAnsi="Calibri" w:cs="Calibri"/>
+          <w:rFonts w:eastAsia="Calibri" w:cs="Calibri"/>
           <w:color w:val="000000" w:themeColor="text1"/>
         </w:rPr>
         <w:t xml:space="preserve"> </w:t>
@@ -4341,7 +4361,7 @@
       </w:pPr>
       <w:r>
         <w:rPr>
-          <w:rFonts w:ascii="Calibri" w:eastAsia="Calibri" w:hAnsi="Calibri" w:cs="Calibri"/>
+          <w:rFonts w:eastAsia="Calibri" w:cs="Calibri"/>
           <w:b/>
           <w:bCs/>
           <w:color w:val="000000" w:themeColor="text1"/>
@@ -4358,7 +4378,7 @@
       </w:pPr>
       <w:r>
         <w:rPr>
-          <w:rFonts w:ascii="Calibri" w:eastAsia="Calibri" w:hAnsi="Calibri" w:cs="Calibri"/>
+          <w:rFonts w:eastAsia="Calibri" w:cs="Calibri"/>
           <w:b/>
           <w:bCs/>
           <w:color w:val="000000" w:themeColor="text1"/>
@@ -4367,7 +4387,7 @@
       </w:r>
       <w:r>
         <w:rPr>
-          <w:rFonts w:ascii="Calibri" w:eastAsia="Calibri" w:hAnsi="Calibri" w:cs="Calibri"/>
+          <w:rFonts w:eastAsia="Calibri" w:cs="Calibri"/>
           <w:b/>
           <w:bCs/>
           <w:color w:val="000000" w:themeColor="text1"/>
@@ -4376,7 +4396,7 @@
       </w:r>
       <w:r>
         <w:rPr>
-          <w:rFonts w:ascii="Calibri" w:eastAsia="Calibri" w:hAnsi="Calibri" w:cs="Calibri"/>
+          <w:rFonts w:eastAsia="Calibri" w:cs="Calibri"/>
           <w:b/>
           <w:bCs/>
           <w:color w:val="000000" w:themeColor="text1"/>
@@ -4385,7 +4405,7 @@
       </w:r>
       <w:r>
         <w:rPr>
-          <w:rFonts w:ascii="Calibri" w:eastAsia="Calibri" w:hAnsi="Calibri" w:cs="Calibri"/>
+          <w:rFonts w:eastAsia="Calibri" w:cs="Calibri"/>
           <w:b/>
           <w:bCs/>
           <w:color w:val="000000" w:themeColor="text1"/>
@@ -4395,7 +4415,7 @@
       </w:r>
       <w:r>
         <w:rPr>
-          <w:rFonts w:ascii="Calibri" w:eastAsia="Calibri" w:hAnsi="Calibri" w:cs="Calibri"/>
+          <w:rFonts w:eastAsia="Calibri" w:cs="Calibri"/>
           <w:color w:val="000000" w:themeColor="text1"/>
         </w:rPr>
         <w:t xml:space="preserve"> (type de composant swing) </w:t>
@@ -4410,28 +4430,28 @@
       </w:pPr>
       <w:r>
         <w:rPr>
-          <w:rFonts w:ascii="Calibri" w:eastAsia="Calibri" w:hAnsi="Calibri" w:cs="Calibri"/>
+          <w:rFonts w:eastAsia="Calibri" w:cs="Calibri"/>
           <w:color w:val="000000" w:themeColor="text1"/>
         </w:rPr>
         <w:t>Catégorie de sièges</w:t>
       </w:r>
       <w:r>
         <w:rPr>
-          <w:rFonts w:ascii="Calibri" w:eastAsia="Calibri" w:hAnsi="Calibri" w:cs="Calibri"/>
-          <w:color w:val="000000" w:themeColor="text1"/>
-        </w:rPr>
-        <w:tab/>
-      </w:r>
-      <w:r>
-        <w:rPr>
-          <w:rFonts w:ascii="Calibri" w:eastAsia="Calibri" w:hAnsi="Calibri" w:cs="Calibri"/>
-          <w:color w:val="000000" w:themeColor="text1"/>
-        </w:rPr>
-        <w:tab/>
-      </w:r>
-      <w:r>
-        <w:rPr>
-          <w:rFonts w:ascii="Calibri" w:eastAsia="Calibri" w:hAnsi="Calibri" w:cs="Calibri"/>
+          <w:rFonts w:eastAsia="Calibri" w:cs="Calibri"/>
+          <w:color w:val="000000" w:themeColor="text1"/>
+        </w:rPr>
+        <w:tab/>
+      </w:r>
+      <w:r>
+        <w:rPr>
+          <w:rFonts w:eastAsia="Calibri" w:cs="Calibri"/>
+          <w:color w:val="000000" w:themeColor="text1"/>
+        </w:rPr>
+        <w:tab/>
+      </w:r>
+      <w:r>
+        <w:rPr>
+          <w:rFonts w:eastAsia="Calibri" w:cs="Calibri"/>
           <w:color w:val="000000" w:themeColor="text1"/>
         </w:rPr>
         <w:tab/>
@@ -4447,7 +4467,7 @@
       <w:pPr>
         <w:ind w:left="3600" w:firstLine="720"/>
         <w:rPr>
-          <w:rFonts w:ascii="Calibri" w:eastAsia="Calibri" w:hAnsi="Calibri" w:cs="Calibri"/>
+          <w:rFonts w:eastAsia="Calibri" w:cs="Calibri"/>
           <w:color w:val="000000" w:themeColor="text1"/>
         </w:rPr>
       </w:pPr>
@@ -4461,20 +4481,20 @@
     <w:p>
       <w:pPr>
         <w:rPr>
-          <w:rFonts w:ascii="Calibri" w:eastAsia="Calibri" w:hAnsi="Calibri" w:cs="Calibri"/>
-          <w:color w:val="000000" w:themeColor="text1"/>
-        </w:rPr>
-      </w:pPr>
-    </w:p>
-    <w:p>
-      <w:pPr>
-        <w:rPr>
-          <w:color w:val="000000" w:themeColor="text1"/>
-        </w:rPr>
-      </w:pPr>
-      <w:r>
-        <w:rPr>
-          <w:rFonts w:ascii="Calibri" w:eastAsia="Calibri" w:hAnsi="Calibri" w:cs="Calibri"/>
+          <w:rFonts w:eastAsia="Calibri" w:cs="Calibri"/>
+          <w:color w:val="000000" w:themeColor="text1"/>
+        </w:rPr>
+      </w:pPr>
+    </w:p>
+    <w:p>
+      <w:pPr>
+        <w:rPr>
+          <w:color w:val="000000" w:themeColor="text1"/>
+        </w:rPr>
+      </w:pPr>
+      <w:r>
+        <w:rPr>
+          <w:rFonts w:eastAsia="Calibri" w:cs="Calibri"/>
           <w:b/>
           <w:bCs/>
           <w:color w:val="000000" w:themeColor="text1"/>
@@ -4483,7 +4503,7 @@
       </w:r>
       <w:r>
         <w:rPr>
-          <w:rFonts w:ascii="Calibri" w:eastAsia="Calibri" w:hAnsi="Calibri" w:cs="Calibri"/>
+          <w:rFonts w:eastAsia="Calibri" w:cs="Calibri"/>
           <w:color w:val="000000" w:themeColor="text1"/>
         </w:rPr>
         <w:t xml:space="preserve"> (dans une JTable) : </w:t>
@@ -4498,7 +4518,7 @@
       </w:pPr>
       <w:r>
         <w:rPr>
-          <w:rFonts w:ascii="Calibri" w:eastAsia="Calibri" w:hAnsi="Calibri" w:cs="Calibri"/>
+          <w:rFonts w:eastAsia="Calibri" w:cs="Calibri"/>
           <w:b/>
           <w:bCs/>
           <w:color w:val="000000" w:themeColor="text1"/>
@@ -4507,14 +4527,14 @@
       </w:r>
       <w:r>
         <w:rPr>
-          <w:rFonts w:ascii="Calibri" w:eastAsia="Calibri" w:hAnsi="Calibri" w:cs="Calibri"/>
+          <w:rFonts w:eastAsia="Calibri" w:cs="Calibri"/>
           <w:color w:val="000000" w:themeColor="text1"/>
         </w:rPr>
         <w:t xml:space="preserve"> </w:t>
       </w:r>
       <w:r>
         <w:rPr>
-          <w:rFonts w:ascii="Calibri" w:eastAsia="Calibri" w:hAnsi="Calibri" w:cs="Calibri"/>
+          <w:rFonts w:eastAsia="Calibri" w:cs="Calibri"/>
           <w:b/>
           <w:bCs/>
           <w:color w:val="000000" w:themeColor="text1"/>
@@ -4523,14 +4543,14 @@
       </w:r>
       <w:r>
         <w:rPr>
-          <w:rFonts w:ascii="Calibri" w:eastAsia="Calibri" w:hAnsi="Calibri" w:cs="Calibri"/>
+          <w:rFonts w:eastAsia="Calibri" w:cs="Calibri"/>
           <w:color w:val="000000" w:themeColor="text1"/>
         </w:rPr>
         <w:t xml:space="preserve"> </w:t>
       </w:r>
       <w:r>
         <w:rPr>
-          <w:rFonts w:ascii="Calibri" w:eastAsia="Calibri" w:hAnsi="Calibri" w:cs="Calibri"/>
+          <w:rFonts w:eastAsia="Calibri" w:cs="Calibri"/>
           <w:b/>
           <w:bCs/>
           <w:color w:val="000000" w:themeColor="text1"/>
@@ -4539,14 +4559,14 @@
       </w:r>
       <w:r>
         <w:rPr>
-          <w:rFonts w:ascii="Calibri" w:eastAsia="Calibri" w:hAnsi="Calibri" w:cs="Calibri"/>
+          <w:rFonts w:eastAsia="Calibri" w:cs="Calibri"/>
           <w:color w:val="000000" w:themeColor="text1"/>
         </w:rPr>
         <w:t xml:space="preserve"> </w:t>
       </w:r>
       <w:r>
         <w:rPr>
-          <w:rFonts w:ascii="Calibri" w:eastAsia="Calibri" w:hAnsi="Calibri" w:cs="Calibri"/>
+          <w:rFonts w:eastAsia="Calibri" w:cs="Calibri"/>
           <w:b/>
           <w:bCs/>
           <w:color w:val="000000" w:themeColor="text1"/>
@@ -4555,28 +4575,28 @@
       </w:r>
       <w:r>
         <w:rPr>
-          <w:rFonts w:ascii="Calibri" w:eastAsia="Calibri" w:hAnsi="Calibri" w:cs="Calibri"/>
+          <w:rFonts w:eastAsia="Calibri" w:cs="Calibri"/>
           <w:color w:val="000000" w:themeColor="text1"/>
         </w:rPr>
         <w:t xml:space="preserve"> provenant de la table</w:t>
       </w:r>
       <w:r>
         <w:rPr>
-          <w:rFonts w:ascii="Calibri" w:eastAsia="Calibri" w:hAnsi="Calibri" w:cs="Calibri"/>
-          <w:color w:val="000000" w:themeColor="text1"/>
-        </w:rPr>
-        <w:tab/>
-      </w:r>
-      <w:r>
-        <w:rPr>
-          <w:rFonts w:ascii="Calibri" w:eastAsia="Calibri" w:hAnsi="Calibri" w:cs="Calibri"/>
-          <w:color w:val="000000" w:themeColor="text1"/>
-        </w:rPr>
-        <w:tab/>
-      </w:r>
-      <w:r>
-        <w:rPr>
-          <w:rFonts w:ascii="Calibri" w:eastAsia="Calibri" w:hAnsi="Calibri" w:cs="Calibri"/>
+          <w:rFonts w:eastAsia="Calibri" w:cs="Calibri"/>
+          <w:color w:val="000000" w:themeColor="text1"/>
+        </w:rPr>
+        <w:tab/>
+      </w:r>
+      <w:r>
+        <w:rPr>
+          <w:rFonts w:eastAsia="Calibri" w:cs="Calibri"/>
+          <w:color w:val="000000" w:themeColor="text1"/>
+        </w:rPr>
+        <w:tab/>
+      </w:r>
+      <w:r>
+        <w:rPr>
+          <w:rFonts w:eastAsia="Calibri" w:cs="Calibri"/>
           <w:b/>
           <w:bCs/>
           <w:color w:val="000000" w:themeColor="text1"/>
@@ -4585,14 +4605,14 @@
       </w:r>
       <w:r>
         <w:rPr>
-          <w:rFonts w:ascii="Calibri" w:eastAsia="Calibri" w:hAnsi="Calibri" w:cs="Calibri"/>
+          <w:rFonts w:eastAsia="Calibri" w:cs="Calibri"/>
           <w:color w:val="000000" w:themeColor="text1"/>
         </w:rPr>
         <w:t xml:space="preserve"> </w:t>
       </w:r>
       <w:r>
         <w:rPr>
-          <w:rFonts w:ascii="Calibri" w:eastAsia="Calibri" w:hAnsi="Calibri" w:cs="Calibri"/>
+          <w:rFonts w:eastAsia="Calibri" w:cs="Calibri"/>
           <w:b/>
           <w:bCs/>
           <w:color w:val="000000" w:themeColor="text1"/>
@@ -4601,14 +4621,14 @@
       </w:r>
       <w:r>
         <w:rPr>
-          <w:rFonts w:ascii="Calibri" w:eastAsia="Calibri" w:hAnsi="Calibri" w:cs="Calibri"/>
+          <w:rFonts w:eastAsia="Calibri" w:cs="Calibri"/>
           <w:color w:val="000000" w:themeColor="text1"/>
         </w:rPr>
         <w:t xml:space="preserve"> </w:t>
       </w:r>
       <w:r>
         <w:rPr>
-          <w:rFonts w:ascii="Calibri" w:eastAsia="Calibri" w:hAnsi="Calibri" w:cs="Calibri"/>
+          <w:rFonts w:eastAsia="Calibri" w:cs="Calibri"/>
           <w:b/>
           <w:bCs/>
           <w:color w:val="000000" w:themeColor="text1"/>
@@ -4617,14 +4637,14 @@
       </w:r>
       <w:r>
         <w:rPr>
-          <w:rFonts w:ascii="Calibri" w:eastAsia="Calibri" w:hAnsi="Calibri" w:cs="Calibri"/>
+          <w:rFonts w:eastAsia="Calibri" w:cs="Calibri"/>
           <w:color w:val="000000" w:themeColor="text1"/>
         </w:rPr>
         <w:t xml:space="preserve"> </w:t>
       </w:r>
       <w:r>
         <w:rPr>
-          <w:rFonts w:ascii="Calibri" w:eastAsia="Calibri" w:hAnsi="Calibri" w:cs="Calibri"/>
+          <w:rFonts w:eastAsia="Calibri" w:cs="Calibri"/>
           <w:b/>
           <w:bCs/>
           <w:color w:val="000000" w:themeColor="text1"/>
@@ -4633,7 +4653,7 @@
       </w:r>
       <w:r>
         <w:rPr>
-          <w:rFonts w:ascii="Calibri" w:eastAsia="Calibri" w:hAnsi="Calibri" w:cs="Calibri"/>
+          <w:rFonts w:eastAsia="Calibri" w:cs="Calibri"/>
           <w:color w:val="000000" w:themeColor="text1"/>
         </w:rPr>
         <w:t xml:space="preserve"> </w:t>
@@ -4958,7 +4978,7 @@
       </w:pPr>
       <w:r>
         <w:rPr>
-          <w:rFonts w:ascii="Calibri" w:eastAsia="Calibri" w:hAnsi="Calibri" w:cs="Calibri"/>
+          <w:rFonts w:eastAsia="Calibri" w:cs="Calibri"/>
           <w:color w:val="000000" w:themeColor="text1"/>
           <w:lang w:val="en-US"/>
         </w:rPr>
@@ -5008,7 +5028,7 @@
       </w:r>
       <w:r>
         <w:rPr>
-          <w:rFonts w:ascii="Calibri" w:eastAsia="Calibri" w:hAnsi="Calibri" w:cs="Calibri"/>
+          <w:rFonts w:eastAsia="Calibri" w:cs="Calibri"/>
           <w:color w:val="000000" w:themeColor="text1"/>
           <w:lang w:val="en-US"/>
         </w:rPr>
@@ -5699,14 +5719,14 @@
       <w:pPr>
         <w:ind w:firstLine="720"/>
         <w:rPr>
-          <w:rFonts w:ascii="Calibri" w:eastAsia="Calibri" w:hAnsi="Calibri" w:cs="Calibri"/>
-          <w:color w:val="000000" w:themeColor="text1"/>
-          <w:lang w:val="en-US"/>
-        </w:rPr>
-      </w:pPr>
-      <w:r>
-        <w:rPr>
-          <w:rFonts w:ascii="Calibri" w:eastAsia="Calibri" w:hAnsi="Calibri" w:cs="Calibri"/>
+          <w:rFonts w:eastAsia="Calibri" w:cs="Calibri"/>
+          <w:color w:val="000000" w:themeColor="text1"/>
+          <w:lang w:val="en-US"/>
+        </w:rPr>
+      </w:pPr>
+      <w:r>
+        <w:rPr>
+          <w:rFonts w:eastAsia="Calibri" w:cs="Calibri"/>
           <w:color w:val="000000" w:themeColor="text1"/>
           <w:lang w:val="en-US"/>
         </w:rPr>
@@ -5756,7 +5776,7 @@
       </w:r>
       <w:r>
         <w:rPr>
-          <w:rFonts w:ascii="Calibri" w:eastAsia="Calibri" w:hAnsi="Calibri" w:cs="Calibri"/>
+          <w:rFonts w:eastAsia="Calibri" w:cs="Calibri"/>
           <w:color w:val="000000" w:themeColor="text1"/>
           <w:lang w:val="en-US"/>
         </w:rPr>
@@ -6049,48 +6069,48 @@
         <w:ind w:firstLine="720"/>
         <w:rPr>
           <w:color w:val="000000" w:themeColor="text1"/>
-          <w:lang w:val="en-US"/>
-        </w:rPr>
-      </w:pPr>
-      <w:r>
-        <w:rPr>
-          <w:color w:val="000000" w:themeColor="text1"/>
-          <w:lang w:val="en-US"/>
+          <w:lang w:val="fr-BE"/>
+        </w:rPr>
+      </w:pPr>
+      <w:r>
+        <w:rPr>
+          <w:color w:val="000000" w:themeColor="text1"/>
+          <w:lang w:val="fr-BE"/>
         </w:rPr>
         <w:t>Arrivée : Country</w:t>
       </w:r>
       <w:r>
         <w:rPr>
           <w:color w:val="000000" w:themeColor="text1"/>
-          <w:lang w:val="en-US"/>
-        </w:rPr>
-        <w:tab/>
-      </w:r>
-      <w:r>
-        <w:rPr>
-          <w:color w:val="000000" w:themeColor="text1"/>
-          <w:lang w:val="en-US"/>
-        </w:rPr>
-        <w:tab/>
-      </w:r>
-      <w:r>
-        <w:rPr>
-          <w:color w:val="000000" w:themeColor="text1"/>
-          <w:lang w:val="en-US"/>
-        </w:rPr>
-        <w:tab/>
-      </w:r>
-      <w:r>
-        <w:rPr>
-          <w:color w:val="000000" w:themeColor="text1"/>
-          <w:lang w:val="en-US"/>
-        </w:rPr>
-        <w:tab/>
-      </w:r>
-      <w:r>
-        <w:rPr>
-          <w:color w:val="000000" w:themeColor="text1"/>
-          <w:lang w:val="en-US"/>
+          <w:lang w:val="fr-BE"/>
+        </w:rPr>
+        <w:tab/>
+      </w:r>
+      <w:r>
+        <w:rPr>
+          <w:color w:val="000000" w:themeColor="text1"/>
+          <w:lang w:val="fr-BE"/>
+        </w:rPr>
+        <w:tab/>
+      </w:r>
+      <w:r>
+        <w:rPr>
+          <w:color w:val="000000" w:themeColor="text1"/>
+          <w:lang w:val="fr-BE"/>
+        </w:rPr>
+        <w:tab/>
+      </w:r>
+      <w:r>
+        <w:rPr>
+          <w:color w:val="000000" w:themeColor="text1"/>
+          <w:lang w:val="fr-BE"/>
+        </w:rPr>
+        <w:tab/>
+      </w:r>
+      <w:r>
+        <w:rPr>
+          <w:color w:val="000000" w:themeColor="text1"/>
+          <w:lang w:val="fr-BE"/>
         </w:rPr>
         <w:tab/>
         <w:t>Airport</w:t>
@@ -6101,7 +6121,7 @@
         <w:ind w:firstLine="720"/>
         <w:rPr>
           <w:color w:val="000000" w:themeColor="text1"/>
-          <w:lang w:val="en-US"/>
+          <w:lang w:val="fr-BE"/>
         </w:rPr>
       </w:pPr>
     </w:p>
@@ -6110,7 +6130,7 @@
         <w:ind w:firstLine="720"/>
         <w:rPr>
           <w:color w:val="000000" w:themeColor="text1"/>
-          <w:lang w:val="en-US"/>
+          <w:lang w:val="fr-BE"/>
         </w:rPr>
       </w:pPr>
     </w:p>
@@ -6119,7 +6139,7 @@
         <w:ind w:firstLine="720"/>
         <w:rPr>
           <w:color w:val="000000" w:themeColor="text1"/>
-          <w:lang w:val="en-US"/>
+          <w:lang w:val="fr-BE"/>
         </w:rPr>
       </w:pPr>
     </w:p>
@@ -6128,7 +6148,7 @@
         <w:ind w:firstLine="720"/>
         <w:rPr>
           <w:color w:val="000000" w:themeColor="text1"/>
-          <w:lang w:val="en-US"/>
+          <w:lang w:val="fr-BE"/>
         </w:rPr>
       </w:pPr>
     </w:p>
@@ -6137,7 +6157,7 @@
         <w:ind w:firstLine="720"/>
         <w:rPr>
           <w:color w:val="000000" w:themeColor="text1"/>
-          <w:lang w:val="en-US"/>
+          <w:lang w:val="fr-BE"/>
         </w:rPr>
       </w:pPr>
     </w:p>
@@ -6146,7 +6166,7 @@
         <w:ind w:firstLine="720"/>
         <w:rPr>
           <w:color w:val="000000" w:themeColor="text1"/>
-          <w:lang w:val="en-US"/>
+          <w:lang w:val="fr-BE"/>
         </w:rPr>
       </w:pPr>
     </w:p>
@@ -6155,7 +6175,7 @@
         <w:ind w:firstLine="720"/>
         <w:rPr>
           <w:color w:val="000000" w:themeColor="text1"/>
-          <w:lang w:val="en-US"/>
+          <w:lang w:val="fr-BE"/>
         </w:rPr>
       </w:pPr>
     </w:p>
@@ -6164,7 +6184,7 @@
         <w:ind w:firstLine="720"/>
         <w:rPr>
           <w:color w:val="000000" w:themeColor="text1"/>
-          <w:lang w:val="en-US"/>
+          <w:lang w:val="fr-BE"/>
         </w:rPr>
       </w:pPr>
     </w:p>
@@ -6173,7 +6193,7 @@
         <w:ind w:firstLine="720"/>
         <w:rPr>
           <w:color w:val="000000" w:themeColor="text1"/>
-          <w:lang w:val="en-US"/>
+          <w:lang w:val="fr-BE"/>
         </w:rPr>
       </w:pPr>
     </w:p>
@@ -6182,7 +6202,7 @@
         <w:ind w:firstLine="720"/>
         <w:rPr>
           <w:color w:val="000000" w:themeColor="text1"/>
-          <w:lang w:val="en-US"/>
+          <w:lang w:val="fr-BE"/>
         </w:rPr>
       </w:pPr>
     </w:p>
@@ -6191,7 +6211,7 @@
         <w:ind w:firstLine="720"/>
         <w:rPr>
           <w:color w:val="000000" w:themeColor="text1"/>
-          <w:lang w:val="en-US"/>
+          <w:lang w:val="fr-BE"/>
         </w:rPr>
       </w:pPr>
     </w:p>
@@ -6200,7 +6220,7 @@
         <w:ind w:firstLine="720"/>
         <w:rPr>
           <w:color w:val="000000" w:themeColor="text1"/>
-          <w:lang w:val="en-US"/>
+          <w:lang w:val="fr-BE"/>
         </w:rPr>
       </w:pPr>
     </w:p>
@@ -6209,7 +6229,7 @@
         <w:ind w:firstLine="720"/>
         <w:rPr>
           <w:color w:val="000000" w:themeColor="text1"/>
-          <w:lang w:val="en-US"/>
+          <w:lang w:val="fr-BE"/>
         </w:rPr>
       </w:pPr>
     </w:p>
@@ -6218,7 +6238,7 @@
         <w:ind w:firstLine="720"/>
         <w:rPr>
           <w:color w:val="000000" w:themeColor="text1"/>
-          <w:lang w:val="en-US"/>
+          <w:lang w:val="fr-BE"/>
         </w:rPr>
       </w:pPr>
     </w:p>
@@ -6227,7 +6247,7 @@
         <w:ind w:firstLine="720"/>
         <w:rPr>
           <w:color w:val="000000" w:themeColor="text1"/>
-          <w:lang w:val="en-US"/>
+          <w:lang w:val="fr-BE"/>
         </w:rPr>
       </w:pPr>
     </w:p>
@@ -6236,7 +6256,7 @@
         <w:ind w:firstLine="720"/>
         <w:rPr>
           <w:color w:val="000000" w:themeColor="text1"/>
-          <w:lang w:val="en-US"/>
+          <w:lang w:val="fr-BE"/>
         </w:rPr>
       </w:pPr>
     </w:p>
@@ -6245,7 +6265,7 @@
         <w:ind w:firstLine="720"/>
         <w:rPr>
           <w:color w:val="000000" w:themeColor="text1"/>
-          <w:lang w:val="en-US"/>
+          <w:lang w:val="fr-BE"/>
         </w:rPr>
       </w:pPr>
     </w:p>
@@ -6253,37 +6273,7 @@
       <w:pPr>
         <w:pStyle w:val="Titre1"/>
         <w:rPr>
-          <w:lang w:val="en-US"/>
-        </w:rPr>
-      </w:pPr>
-      <w:hyperlink r:id="rId14" w:anchor="Hpauline-lr%2FPOOA-Projet%2Fmain%2Fsch%C3%A9ma%20conceptuel%20.drawio" w:history="1">
-        <w:bookmarkStart w:id="17" w:name="_Toc68879508"/>
-        <w:bookmarkStart w:id="18" w:name="_Toc68879682"/>
-        <w:bookmarkStart w:id="19" w:name="_Toc68879999"/>
-        <w:r>
-          <w:rPr>
-            <w:rStyle w:val="Lienhypertexte"/>
-            <w:lang w:val="en-US"/>
-          </w:rPr>
-          <w:t>Schéma E</w:t>
-        </w:r>
-        <w:r>
-          <w:rPr>
-            <w:rStyle w:val="Lienhypertexte"/>
-            <w:lang w:val="en-US"/>
-          </w:rPr>
-          <w:t>A</w:t>
-        </w:r>
-        <w:bookmarkEnd w:id="17"/>
-        <w:bookmarkEnd w:id="18"/>
-        <w:bookmarkEnd w:id="19"/>
-      </w:hyperlink>
-    </w:p>
-    <w:p>
-      <w:pPr>
-        <w:rPr>
-          <w:color w:val="000000" w:themeColor="text1"/>
-          <w:lang w:val="en-US"/>
+          <w:lang w:val="fr-BE"/>
         </w:rPr>
       </w:pPr>
       <w:r>
@@ -6291,26 +6281,26 @@
           <w:noProof/>
         </w:rPr>
         <w:drawing>
-          <wp:anchor distT="0" distB="0" distL="114300" distR="114300" simplePos="0" relativeHeight="251687936" behindDoc="0" locked="0" layoutInCell="1" allowOverlap="1" wp14:anchorId="513669BF" wp14:editId="2F83A352">
+          <wp:anchor distT="0" distB="0" distL="114300" distR="114300" simplePos="0" relativeHeight="251689984" behindDoc="0" locked="0" layoutInCell="1" allowOverlap="1" wp14:anchorId="7ACDC8AC" wp14:editId="2539EDA1">
             <wp:simplePos x="0" y="0"/>
-            <wp:positionH relativeFrom="page">
-              <wp:posOffset>396240</wp:posOffset>
+            <wp:positionH relativeFrom="column">
+              <wp:posOffset>-455930</wp:posOffset>
             </wp:positionH>
             <wp:positionV relativeFrom="paragraph">
-              <wp:posOffset>203200</wp:posOffset>
+              <wp:posOffset>388620</wp:posOffset>
             </wp:positionV>
-            <wp:extent cx="6979285" cy="3543300"/>
-            <wp:effectExtent l="0" t="0" r="0" b="0"/>
+            <wp:extent cx="7118350" cy="3002280"/>
+            <wp:effectExtent l="0" t="0" r="6350" b="7620"/>
             <wp:wrapThrough wrapText="bothSides">
               <wp:wrapPolygon edited="0">
                 <wp:start x="0" y="0"/>
-                <wp:lineTo x="0" y="21484"/>
-                <wp:lineTo x="21519" y="21484"/>
-                <wp:lineTo x="21519" y="0"/>
+                <wp:lineTo x="0" y="21518"/>
+                <wp:lineTo x="21561" y="21518"/>
+                <wp:lineTo x="21561" y="0"/>
                 <wp:lineTo x="0" y="0"/>
               </wp:wrapPolygon>
             </wp:wrapThrough>
-            <wp:docPr id="9" name="Image 9"/>
+            <wp:docPr id="5" name="Image 5"/>
             <wp:cNvGraphicFramePr>
               <a:graphicFrameLocks xmlns:a="http://schemas.openxmlformats.org/drawingml/2006/main" noChangeAspect="1"/>
             </wp:cNvGraphicFramePr>
@@ -6322,7 +6312,7 @@
                     <pic:cNvPicPr/>
                   </pic:nvPicPr>
                   <pic:blipFill>
-                    <a:blip r:embed="rId15">
+                    <a:blip r:embed="rId14">
                       <a:extLst>
                         <a:ext uri="{28A0092B-C50C-407E-A947-70E740481C1C}">
                           <a14:useLocalDpi xmlns:a14="http://schemas.microsoft.com/office/drawing/2010/main" val="0"/>
@@ -6336,7 +6326,7 @@
                   <pic:spPr>
                     <a:xfrm>
                       <a:off x="0" y="0"/>
-                      <a:ext cx="6979285" cy="3543300"/>
+                      <a:ext cx="7118350" cy="3002280"/>
                     </a:xfrm>
                     <a:prstGeom prst="rect">
                       <a:avLst/>
@@ -6345,110 +6335,126 @@
                 </pic:pic>
               </a:graphicData>
             </a:graphic>
-            <wp14:sizeRelH relativeFrom="page">
+            <wp14:sizeRelH relativeFrom="margin">
               <wp14:pctWidth>0</wp14:pctWidth>
             </wp14:sizeRelH>
-            <wp14:sizeRelV relativeFrom="page">
+            <wp14:sizeRelV relativeFrom="margin">
               <wp14:pctHeight>0</wp14:pctHeight>
             </wp14:sizeRelV>
           </wp:anchor>
         </w:drawing>
       </w:r>
-    </w:p>
-    <w:p>
-      <w:pPr>
-        <w:rPr>
-          <w:lang w:val="en-US"/>
-        </w:rPr>
-      </w:pPr>
-    </w:p>
-    <w:p>
-      <w:pPr>
-        <w:rPr>
-          <w:lang w:val="en-US"/>
-        </w:rPr>
-      </w:pPr>
-    </w:p>
-    <w:p>
-      <w:pPr>
-        <w:rPr>
-          <w:lang w:val="en-US"/>
-        </w:rPr>
-      </w:pPr>
-    </w:p>
-    <w:p>
-      <w:pPr>
-        <w:rPr>
-          <w:lang w:val="en-US"/>
-        </w:rPr>
-      </w:pPr>
-    </w:p>
-    <w:p>
-      <w:pPr>
-        <w:rPr>
-          <w:lang w:val="en-US"/>
-        </w:rPr>
-      </w:pPr>
-    </w:p>
-    <w:p>
-      <w:pPr>
-        <w:rPr>
-          <w:lang w:val="en-US"/>
-        </w:rPr>
-      </w:pPr>
-    </w:p>
-    <w:p>
-      <w:pPr>
-        <w:rPr>
-          <w:lang w:val="en-US"/>
-        </w:rPr>
-      </w:pPr>
-    </w:p>
-    <w:p>
-      <w:pPr>
-        <w:rPr>
-          <w:lang w:val="en-US"/>
-        </w:rPr>
-      </w:pPr>
-    </w:p>
-    <w:p>
-      <w:pPr>
-        <w:rPr>
-          <w:lang w:val="en-US"/>
-        </w:rPr>
-      </w:pPr>
-    </w:p>
-    <w:p>
-      <w:pPr>
-        <w:rPr>
-          <w:lang w:val="en-US"/>
-        </w:rPr>
-      </w:pPr>
-    </w:p>
-    <w:p>
-      <w:pPr>
-        <w:rPr>
-          <w:lang w:val="en-US"/>
-        </w:rPr>
-      </w:pPr>
-    </w:p>
-    <w:p>
-      <w:pPr>
-        <w:rPr>
-          <w:lang w:val="en-US"/>
-        </w:rPr>
-      </w:pPr>
-    </w:p>
-    <w:p>
-      <w:pPr>
-        <w:rPr>
-          <w:lang w:val="en-US"/>
-        </w:rPr>
-      </w:pPr>
+      <w:hyperlink r:id="rId15" w:anchor="Hpauline-lr%2FPOOA-Projet%2Fmain%2Fsch%C3%A9ma%20conceptuel%20.drawio" w:history="1">
+        <w:bookmarkStart w:id="17" w:name="_Toc68879508"/>
+        <w:bookmarkStart w:id="18" w:name="_Toc68879682"/>
+        <w:bookmarkStart w:id="19" w:name="_Toc68879999"/>
+        <w:r>
+          <w:rPr>
+            <w:rStyle w:val="Lienhypertexte"/>
+            <w:lang w:val="fr-BE"/>
+          </w:rPr>
+          <w:t>Schéma EA</w:t>
+        </w:r>
+        <w:bookmarkEnd w:id="17"/>
+        <w:bookmarkEnd w:id="18"/>
+        <w:bookmarkEnd w:id="19"/>
+      </w:hyperlink>
+    </w:p>
+    <w:p>
+      <w:pPr>
+        <w:rPr>
+          <w:color w:val="000000" w:themeColor="text1"/>
+          <w:lang w:val="fr-BE"/>
+        </w:rPr>
+      </w:pPr>
+    </w:p>
+    <w:p>
+      <w:pPr>
+        <w:rPr>
+          <w:lang w:val="fr-BE"/>
+        </w:rPr>
+      </w:pPr>
+    </w:p>
+    <w:p>
+      <w:pPr>
+        <w:rPr>
+          <w:lang w:val="fr-BE"/>
+        </w:rPr>
+      </w:pPr>
+    </w:p>
+    <w:p>
+      <w:pPr>
+        <w:pStyle w:val="Titre1"/>
+        <w:rPr>
+          <w:lang w:val="fr-BE"/>
+        </w:rPr>
+      </w:pPr>
+      <w:hyperlink r:id="rId16" w:anchor="Hpauline-lr%2FPOOA-Projet%2Fmain%2FSch%C3%A9ma%20des%20tables.drawio" w:history="1">
+        <w:r>
+          <w:rPr>
+            <w:rStyle w:val="Lienhypertexte"/>
+            <w:lang w:val="fr-BE"/>
+          </w:rPr>
+          <w:t>Schéma des tables</w:t>
+        </w:r>
+      </w:hyperlink>
+      <w:r>
+        <w:rPr>
+          <w:lang w:val="fr-BE"/>
+        </w:rPr>
+        <w:t xml:space="preserve"> </w:t>
+      </w:r>
+    </w:p>
+    <w:p>
+      <w:pPr>
+        <w:rPr>
+          <w:lang w:val="en-US"/>
+        </w:rPr>
+      </w:pPr>
+      <w:r>
+        <w:rPr>
+          <w:noProof/>
+        </w:rPr>
+        <w:drawing>
+          <wp:inline distT="0" distB="0" distL="0" distR="0" wp14:anchorId="5FD8FFBB" wp14:editId="073D3F40">
+            <wp:extent cx="6491128" cy="4343400"/>
+            <wp:effectExtent l="0" t="0" r="5080" b="0"/>
+            <wp:docPr id="4" name="Image 4"/>
+            <wp:cNvGraphicFramePr>
+              <a:graphicFrameLocks xmlns:a="http://schemas.openxmlformats.org/drawingml/2006/main" noChangeAspect="1"/>
+            </wp:cNvGraphicFramePr>
+            <a:graphic xmlns:a="http://schemas.openxmlformats.org/drawingml/2006/main">
+              <a:graphicData uri="http://schemas.openxmlformats.org/drawingml/2006/picture">
+                <pic:pic xmlns:pic="http://schemas.openxmlformats.org/drawingml/2006/picture">
+                  <pic:nvPicPr>
+                    <pic:cNvPr id="1" name=""/>
+                    <pic:cNvPicPr/>
+                  </pic:nvPicPr>
+                  <pic:blipFill>
+                    <a:blip r:embed="rId17"/>
+                    <a:stretch>
+                      <a:fillRect/>
+                    </a:stretch>
+                  </pic:blipFill>
+                  <pic:spPr>
+                    <a:xfrm>
+                      <a:off x="0" y="0"/>
+                      <a:ext cx="6494155" cy="4345426"/>
+                    </a:xfrm>
+                    <a:prstGeom prst="rect">
+                      <a:avLst/>
+                    </a:prstGeom>
+                  </pic:spPr>
+                </pic:pic>
+              </a:graphicData>
+            </a:graphic>
+          </wp:inline>
+        </w:drawing>
+      </w:r>
     </w:p>
     <w:sectPr>
-      <w:footerReference w:type="even" r:id="rId16"/>
-      <w:footerReference w:type="default" r:id="rId17"/>
+      <w:footerReference w:type="even" r:id="rId18"/>
+      <w:footerReference w:type="default" r:id="rId19"/>
       <w:pgSz w:w="11906" w:h="16838" w:code="9"/>
       <w:pgMar w:top="720" w:right="1282" w:bottom="720" w:left="1282" w:header="706" w:footer="706" w:gutter="0"/>
       <w:cols w:space="708"/>
@@ -7030,7 +7036,10 @@
     <w:name w:val="Normal"/>
     <w:uiPriority w:val="7"/>
     <w:qFormat/>
-    <w:rsid w:val="00173543"/>
+    <w:rsid w:val="002209D7"/>
+    <w:rPr>
+      <w:rFonts w:ascii="Calibri" w:hAnsi="Calibri"/>
+    </w:rPr>
   </w:style>
   <w:style w:type="paragraph" w:styleId="Titre1">
     <w:name w:val="heading 1"/>
@@ -7512,6 +7521,18 @@
     <w:pPr>
       <w:spacing w:after="100"/>
     </w:pPr>
+  </w:style>
+  <w:style w:type="character" w:styleId="Mentionnonrsolue">
+    <w:name w:val="Unresolved Mention"/>
+    <w:basedOn w:val="Policepardfaut"/>
+    <w:uiPriority w:val="99"/>
+    <w:semiHidden/>
+    <w:unhideWhenUsed/>
+    <w:rsid w:val="002209D7"/>
+    <w:rPr>
+      <w:color w:val="605E5C"/>
+      <w:shd w:val="clear" w:color="auto" w:fill="E1DFDD"/>
+    </w:rPr>
   </w:style>
 </w:styles>
 </file>

</xml_diff>